<commit_message>
Modifications : ajout d'algos ajout d'options dans la partie manuel d'utilisateur ajout d'informations sur le corpus ajout d'informations sur la partie extraction et probabilités
</commit_message>
<xml_diff>
--- a/Rapport de projet.docx
+++ b/Rapport de projet.docx
@@ -707,35 +707,448 @@
       </w:r>
     </w:p>
     <w:p>
+      <w:r>
+        <w:t>Un corpus à thèmes variés est meilleur qu’un corpus sur un seul thème ou domaine. Par exemple si l’on extrait une grammaire uniquement à partir d’un corpus médical, il y aura beaucoup de productions de la langue française qui nous échapperont totalement. En effet dans ce genre de corpus scientifique, il n’y a pas de dialogues, il n’y a pas ou peu de phrases à la première ou à la seconde personne et le vocabulaire est assez particulier et restreint. Des corpus très varié permettent lors de l’apprentissage de couvrir un maximum de phénomènes de la langue dans toute sa variété.</w:t>
+      </w:r>
+    </w:p>
+    <w:p>
+      <w:pPr>
+        <w:rPr>
+          <w:color w:val="A6A6A6" w:themeColor="background1" w:themeShade="A6"/>
+        </w:rPr>
+      </w:pPr>
+      <w:r>
+        <w:t xml:space="preserve">Le corpus Séquoia nous fournit un grand ensemble de phrases au format MRG. Ce format parenthésé est très pratique pour être parsé. </w:t>
+      </w:r>
+    </w:p>
+    <w:p>
+      <w:r>
+        <w:t>Voici un exemple de phrase que l’on peut trouver dans le corpus :</w:t>
+      </w:r>
+    </w:p>
+    <w:p/>
+    <w:p>
+      <w:pPr>
+        <w:rPr>
+          <w:rStyle w:val="Emphaseple"/>
+          <w:i w:val="0"/>
+        </w:rPr>
+      </w:pPr>
+      <w:r>
+        <w:rPr>
+          <w:rStyle w:val="Emphaseple"/>
+          <w:i w:val="0"/>
+        </w:rPr>
+        <w:t>((</w:t>
+      </w:r>
+      <w:r>
+        <w:rPr>
+          <w:rStyle w:val="Emphaseple"/>
+          <w:i w:val="0"/>
+        </w:rPr>
+        <w:t>SENT (NP-SUJ (DET La) (NC tâche)) (VN (ADV ne) (V sera)) (ADV pas) (AP-ATS (ADJ aisée)) (</w:t>
+      </w:r>
+      <w:proofErr w:type="gramStart"/>
+      <w:r>
+        <w:rPr>
+          <w:rStyle w:val="Emphaseple"/>
+          <w:i w:val="0"/>
+        </w:rPr>
+        <w:t>PONCT .</w:t>
+      </w:r>
+      <w:proofErr w:type="gramEnd"/>
+      <w:r>
+        <w:rPr>
+          <w:rStyle w:val="Emphaseple"/>
+          <w:i w:val="0"/>
+        </w:rPr>
+        <w:t>)))</w:t>
+      </w:r>
+    </w:p>
+    <w:p>
+      <w:pPr>
+        <w:rPr>
+          <w:rStyle w:val="Emphaseple"/>
+          <w:i w:val="0"/>
+        </w:rPr>
+      </w:pPr>
+    </w:p>
+    <w:p>
       <w:pPr>
         <w:pStyle w:val="Paragraphedeliste"/>
         <w:numPr>
           <w:ilvl w:val="0"/>
           <w:numId w:val="3"/>
         </w:numPr>
-      </w:pPr>
-      <w:r>
-        <w:rPr>
-          <w:color w:val="A6A6A6" w:themeColor="background1" w:themeShade="A6"/>
-        </w:rPr>
-        <w:t xml:space="preserve">Pourquoi un </w:t>
+        <w:rPr>
+          <w:rStyle w:val="Emphaseple"/>
+          <w:i w:val="0"/>
+          <w:color w:val="A6A6A6" w:themeColor="background1" w:themeShade="A6"/>
+        </w:rPr>
+      </w:pPr>
+      <w:r>
+        <w:rPr>
+          <w:rStyle w:val="Emphaseple"/>
+          <w:i w:val="0"/>
+          <w:color w:val="A6A6A6" w:themeColor="background1" w:themeShade="A6"/>
+        </w:rPr>
+        <w:t>Préparation des données avant extraction (ce qu’on ignore, ce qu’on garde et pourquoi)</w:t>
+      </w:r>
+    </w:p>
+    <w:p>
+      <w:r>
+        <w:t>Pour extraire une grammaire à partir de ce corpus, on doit d’abord définir quels seront nos terminaux et nos non-terminaux. Nous avons décidé que notre programme ne parsera pas des phrases de lexique mais uniquement des suites d’étiquettes syntaxiques.</w:t>
+      </w:r>
+    </w:p>
+    <w:p>
+      <w:r>
+        <w:t xml:space="preserve">Donc </w:t>
+      </w:r>
+      <w:r>
+        <w:t>nos non-terminaux seront SENT, NP, VN, AP,</w:t>
+      </w:r>
+      <w:r>
+        <w:t xml:space="preserve"> ADV, DET, NC, V, ADJ</w:t>
+      </w:r>
+      <w:r>
+        <w:t>…</w:t>
+      </w:r>
+      <w:r>
+        <w:t xml:space="preserve"> C’est-à-dire, toutes les étiquettes en majuscules que l’on trouve derrière une parenthèse. </w:t>
+      </w:r>
+    </w:p>
+    <w:p>
+      <w:r>
+        <w:t>Nos terminaux seront, non pas les mot</w:t>
+      </w:r>
+      <w:r>
+        <w:t>s</w:t>
+      </w:r>
+      <w:r>
+        <w:t xml:space="preserve"> de la phrase (en minuscule</w:t>
+      </w:r>
+      <w:r>
+        <w:t>s</w:t>
+      </w:r>
+      <w:r>
+        <w:t>), mais nous transformerons ce lexique par la dernière étiquette</w:t>
+      </w:r>
+      <w:r>
+        <w:t xml:space="preserve"> juste avant lui. Par exemple pour « (V sera) » nous n’aurons pas de règle « V -&gt; sera » mais plutôt une règle « V -&gt; v ». Nos terminaux sont donc des catégories morphosyntaxiques notées en minuscules. </w:t>
+      </w:r>
+    </w:p>
+    <w:p>
+      <w:r>
+        <w:t xml:space="preserve">Sachant cela, </w:t>
+      </w:r>
+      <w:r>
+        <w:t xml:space="preserve">nous pouvons </w:t>
+      </w:r>
+      <w:r>
+        <w:t>dès à présent ignorer totalement les mots de lexique dans le corpus.</w:t>
+      </w:r>
+      <w:r>
+        <w:t xml:space="preserve"> </w:t>
+      </w:r>
+      <w:r>
+        <w:t xml:space="preserve">Nous avons également </w:t>
+      </w:r>
+      <w:r>
+        <w:t>décidé d’ignorer</w:t>
+      </w:r>
+      <w:r>
+        <w:t xml:space="preserve"> les fonctions grammaticales car elles ne sont pas primordiales pour un parseur syntaxique mais surtout parce qu’elles viendraient augmenter la taille de la grammaire et donc augmenter la complexité en temps de l’algorithme (rappelez-vous, nous avons vu dans la présentation du CYK que la complexité en temps de ce dernier est </w:t>
+      </w:r>
+      <w:r>
+        <w:t>proportionnelle à la taille de s</w:t>
+      </w:r>
+      <w:r>
+        <w:t>a grammaire).</w:t>
+      </w:r>
+    </w:p>
+    <w:p/>
+    <w:p>
+      <w:pPr>
+        <w:rPr>
+          <w:color w:val="A6A6A6" w:themeColor="background1" w:themeShade="A6"/>
+        </w:rPr>
+      </w:pPr>
+      <w:r>
+        <w:rPr>
+          <w:color w:val="A6A6A6" w:themeColor="background1" w:themeShade="A6"/>
+        </w:rPr>
+        <w:t xml:space="preserve">- </w:t>
+      </w:r>
+      <w:r>
+        <w:rPr>
+          <w:color w:val="A6A6A6" w:themeColor="background1" w:themeShade="A6"/>
+        </w:rPr>
+        <w:t>Expliquer comment fonctionne notre programme d’extraction</w:t>
+      </w:r>
+    </w:p>
+    <w:p>
+      <w:r>
+        <w:t>Notre</w:t>
+      </w:r>
+      <w:r>
+        <w:t xml:space="preserve"> programme d’extraction de grammaire prend en entré le fichier MRG.</w:t>
+      </w:r>
+    </w:p>
+    <w:p>
+      <w:r>
+        <w:t xml:space="preserve">Il </w:t>
+      </w:r>
+      <w:r>
+        <w:t>nous permet de choisir quelle grammaire nous voulons en sortie. On peut choisir une CFG ou alors une PCFG, c’est cette dernière qui nous intéresse pour faire fonctionner notre CYK probabiliste !</w:t>
+      </w:r>
+    </w:p>
+    <w:p>
+      <w:pPr>
+        <w:rPr>
+          <w:color w:val="A6A6A6" w:themeColor="background1" w:themeShade="A6"/>
+        </w:rPr>
+      </w:pPr>
+    </w:p>
+    <w:p>
+      <w:pPr>
+        <w:rPr>
+          <w:color w:val="A6A6A6" w:themeColor="background1" w:themeShade="A6"/>
+        </w:rPr>
+      </w:pPr>
+      <w:r>
+        <w:rPr>
+          <w:color w:val="A6A6A6" w:themeColor="background1" w:themeShade="A6"/>
+        </w:rPr>
+        <w:t>- la partie qui extrait des structures « propres » en parcourant le co</w:t>
+      </w:r>
+      <w:r>
+        <w:rPr>
+          <w:color w:val="A6A6A6" w:themeColor="background1" w:themeShade="A6"/>
+        </w:rPr>
+        <w:t>r</w:t>
+      </w:r>
+      <w:r>
+        <w:rPr>
+          <w:color w:val="A6A6A6" w:themeColor="background1" w:themeShade="A6"/>
+        </w:rPr>
+        <w:t>pus</w:t>
+      </w:r>
+    </w:p>
+    <w:p>
+      <w:r>
+        <w:t>La première étape consiste à parcourir</w:t>
+      </w:r>
+      <w:r>
+        <w:t xml:space="preserve"> le corpus à l’aide du parseur </w:t>
+      </w:r>
+      <w:r>
+        <w:t>PLY</w:t>
+      </w:r>
+      <w:r>
+        <w:t xml:space="preserve">. </w:t>
+      </w:r>
+      <w:r>
+        <w:t>Celui si nous permet de…</w:t>
+      </w:r>
+    </w:p>
+    <w:p>
+      <w:r>
+        <w:rPr>
+          <w:color w:val="A6A6A6" w:themeColor="background1" w:themeShade="A6"/>
+        </w:rPr>
+        <w:t>EXPLIQUER LES ETAPES D’EXTRACTION EN DETAIL</w:t>
+      </w:r>
+    </w:p>
+    <w:p>
+      <w:pPr>
+        <w:rPr>
+          <w:color w:val="A6A6A6" w:themeColor="background1" w:themeShade="A6"/>
+        </w:rPr>
+      </w:pPr>
+      <w:r>
+        <w:rPr>
+          <w:color w:val="A6A6A6" w:themeColor="background1" w:themeShade="A6"/>
+        </w:rPr>
+        <w:t xml:space="preserve">Illustrer avec des </w:t>
+      </w:r>
+      <w:r>
+        <w:rPr>
+          <w:color w:val="A6A6A6" w:themeColor="background1" w:themeShade="A6"/>
+        </w:rPr>
+        <w:t xml:space="preserve">exemples si </w:t>
+      </w:r>
+      <w:proofErr w:type="gramStart"/>
+      <w:r>
+        <w:rPr>
+          <w:color w:val="A6A6A6" w:themeColor="background1" w:themeShade="A6"/>
+        </w:rPr>
+        <w:t>possible</w:t>
+      </w:r>
+      <w:proofErr w:type="gramEnd"/>
+    </w:p>
+    <w:p>
+      <w:pPr>
+        <w:rPr>
+          <w:color w:val="A6A6A6" w:themeColor="background1" w:themeShade="A6"/>
+        </w:rPr>
+      </w:pPr>
+    </w:p>
+    <w:p>
+      <w:r>
+        <w:rPr>
+          <w:color w:val="A6A6A6" w:themeColor="background1" w:themeShade="A6"/>
+        </w:rPr>
+        <w:t xml:space="preserve">- Présentation des </w:t>
+      </w:r>
+      <w:r>
+        <w:rPr>
+          <w:color w:val="A6A6A6" w:themeColor="background1" w:themeShade="A6"/>
+        </w:rPr>
+        <w:t>fonctions</w:t>
+      </w:r>
+      <w:r>
+        <w:rPr>
+          <w:color w:val="A6A6A6" w:themeColor="background1" w:themeShade="A6"/>
+        </w:rPr>
+        <w:t xml:space="preserve"> qui vont ensuite parcourir cette structure </w:t>
+      </w:r>
+      <w:r>
+        <w:rPr>
+          <w:color w:val="A6A6A6" w:themeColor="background1" w:themeShade="A6"/>
+        </w:rPr>
+        <w:t xml:space="preserve">« propre » </w:t>
+      </w:r>
+      <w:r>
+        <w:rPr>
+          <w:color w:val="A6A6A6" w:themeColor="background1" w:themeShade="A6"/>
+        </w:rPr>
+        <w:t xml:space="preserve">pour en extraite à chaque fois les règles et attribuer une </w:t>
       </w:r>
       <w:proofErr w:type="spellStart"/>
       <w:r>
         <w:rPr>
           <w:color w:val="A6A6A6" w:themeColor="background1" w:themeShade="A6"/>
         </w:rPr>
-        <w:t>copus</w:t>
+        <w:t>probas</w:t>
       </w:r>
       <w:proofErr w:type="spellEnd"/>
       <w:r>
         <w:rPr>
           <w:color w:val="A6A6A6" w:themeColor="background1" w:themeShade="A6"/>
         </w:rPr>
-        <w:t xml:space="preserve"> avec des thèmes varié est mieux ?</w:t>
-      </w:r>
-    </w:p>
-    <w:p/>
+        <w:t xml:space="preserve"> </w:t>
+      </w:r>
+    </w:p>
+    <w:p>
+      <w:pPr>
+        <w:rPr>
+          <w:color w:val="A6A6A6" w:themeColor="background1" w:themeShade="A6"/>
+        </w:rPr>
+      </w:pPr>
+      <w:r>
+        <w:rPr>
+          <w:color w:val="A6A6A6" w:themeColor="background1" w:themeShade="A6"/>
+        </w:rPr>
+        <w:t xml:space="preserve"> ## COMMENT ON S’Y PREND POUR EXTRAIRE LES REGLES ? DANS QUELLE GENRE DE STRUCTURE DE DONNEES LES </w:t>
+      </w:r>
+      <w:proofErr w:type="spellStart"/>
+      <w:r>
+        <w:rPr>
+          <w:color w:val="A6A6A6" w:themeColor="background1" w:themeShade="A6"/>
+        </w:rPr>
+        <w:t>STOCKE T</w:t>
+      </w:r>
+      <w:proofErr w:type="spellEnd"/>
+      <w:r>
+        <w:rPr>
+          <w:color w:val="A6A6A6" w:themeColor="background1" w:themeShade="A6"/>
+        </w:rPr>
+        <w:t>-ON ? ##</w:t>
+      </w:r>
+    </w:p>
+    <w:p>
+      <w:r>
+        <w:t xml:space="preserve">Les règles de productions ainsi extraites sont stockées sous forme d’objets. Nous avons créé une classe abstraite Grammaire et des classes filles CFG et PCFG. La classe PCFG </w:t>
+      </w:r>
+      <w:proofErr w:type="gramStart"/>
+      <w:r>
+        <w:t>a</w:t>
+      </w:r>
+      <w:proofErr w:type="gramEnd"/>
+      <w:r>
+        <w:t xml:space="preserve"> plusieurs attributs de classe, tous sont des listes, nous avons une liste de non-terminaux, une liste de terminaux, une liste de productions (ce sont les règles de réécriture, qui sont des </w:t>
+      </w:r>
+      <w:proofErr w:type="spellStart"/>
+      <w:r>
+        <w:t>tuples</w:t>
+      </w:r>
+      <w:proofErr w:type="spellEnd"/>
+      <w:r>
+        <w:t xml:space="preserve"> (</w:t>
+      </w:r>
+      <w:proofErr w:type="spellStart"/>
+      <w:r>
+        <w:t>lhs</w:t>
+      </w:r>
+      <w:proofErr w:type="spellEnd"/>
+      <w:r>
+        <w:t xml:space="preserve">, </w:t>
+      </w:r>
+      <w:proofErr w:type="spellStart"/>
+      <w:r>
+        <w:t>rhs</w:t>
+      </w:r>
+      <w:proofErr w:type="spellEnd"/>
+      <w:r>
+        <w:t>), « </w:t>
+      </w:r>
+      <w:proofErr w:type="spellStart"/>
+      <w:r>
+        <w:t>lhs</w:t>
+      </w:r>
+      <w:proofErr w:type="spellEnd"/>
+      <w:r>
+        <w:t> » est la partie gauche de la règle et « </w:t>
+      </w:r>
+      <w:proofErr w:type="spellStart"/>
+      <w:r>
+        <w:t>rhs</w:t>
+      </w:r>
+      <w:proofErr w:type="spellEnd"/>
+      <w:r>
+        <w:t xml:space="preserve"> » est la partie droite.). L’axiome est par défaut SENT, car nous avons fait l’hypothèse qu’il n’y a pas de cycles dans la grammaire </w:t>
+      </w:r>
+      <w:r>
+        <w:rPr>
+          <w:color w:val="A6A6A6" w:themeColor="background1" w:themeShade="A6"/>
+        </w:rPr>
+        <w:t>#IL FAUT PROUVER CAAAA#</w:t>
+      </w:r>
+      <w:r>
+        <w:t xml:space="preserve">. Nous disposons de méthodes de classe pour attribuer une valeur (une probabilité) à chaque production. Dans un </w:t>
+      </w:r>
+      <w:r>
+        <w:t>souci</w:t>
+      </w:r>
+      <w:r>
+        <w:t xml:space="preserve"> de précision, nous utilisons le module « fractions » pour Python</w:t>
+      </w:r>
+      <w:r>
+        <w:t xml:space="preserve"> pour les probabilités, et non pas des </w:t>
+      </w:r>
+      <w:proofErr w:type="spellStart"/>
+      <w:r>
+        <w:t>float</w:t>
+      </w:r>
+      <w:proofErr w:type="spellEnd"/>
+      <w:r>
+        <w:t>.</w:t>
+      </w:r>
+    </w:p>
+    <w:p>
+      <w:bookmarkStart w:id="0" w:name="_GoBack"/>
+      <w:bookmarkEnd w:id="0"/>
+    </w:p>
     <w:p>
       <w:pPr>
         <w:pStyle w:val="Paragraphedeliste"/>
@@ -743,594 +1156,23 @@
           <w:ilvl w:val="0"/>
           <w:numId w:val="3"/>
         </w:numPr>
-        <w:rPr>
-          <w:color w:val="A6A6A6" w:themeColor="background1" w:themeShade="A6"/>
-        </w:rPr>
-      </w:pPr>
-      <w:r>
-        <w:rPr>
-          <w:color w:val="A6A6A6" w:themeColor="background1" w:themeShade="A6"/>
-        </w:rPr>
-        <w:t>Exemple de ce qu’on trouve dans le corpus afin de comprendre le format</w:t>
-      </w:r>
-    </w:p>
-    <w:p>
-      <w:r>
-        <w:t>Voici un exemple de phrase que l’on peut trouver dans le corpus Sequoia :</w:t>
-      </w:r>
-    </w:p>
-    <w:p/>
-    <w:p>
-      <w:pPr>
-        <w:rPr>
-          <w:rStyle w:val="Emphaseple"/>
-          <w:i w:val="0"/>
-        </w:rPr>
-      </w:pPr>
-      <w:r>
-        <w:rPr>
-          <w:rStyle w:val="Emphaseple"/>
-          <w:i w:val="0"/>
-        </w:rPr>
-        <w:t>((</w:t>
-      </w:r>
-      <w:r>
-        <w:rPr>
-          <w:rStyle w:val="Emphaseple"/>
-          <w:i w:val="0"/>
-        </w:rPr>
-        <w:t>SENT (NP-SUJ (DET La) (NC tâche)) (VN (ADV ne) (V sera)) (ADV pas) (AP-ATS (ADJ aisée)) (</w:t>
-      </w:r>
-      <w:proofErr w:type="gramStart"/>
-      <w:r>
-        <w:rPr>
-          <w:rStyle w:val="Emphaseple"/>
-          <w:i w:val="0"/>
-        </w:rPr>
-        <w:t>PONCT .</w:t>
-      </w:r>
-      <w:proofErr w:type="gramEnd"/>
-      <w:r>
-        <w:rPr>
-          <w:rStyle w:val="Emphaseple"/>
-          <w:i w:val="0"/>
-        </w:rPr>
-        <w:t>)))</w:t>
-      </w:r>
-    </w:p>
-    <w:p>
-      <w:pPr>
-        <w:rPr>
-          <w:rStyle w:val="Emphaseple"/>
-          <w:i w:val="0"/>
-        </w:rPr>
-      </w:pPr>
-    </w:p>
-    <w:p>
-      <w:pPr>
-        <w:pStyle w:val="Paragraphedeliste"/>
-        <w:numPr>
-          <w:ilvl w:val="0"/>
-          <w:numId w:val="3"/>
-        </w:numPr>
-        <w:rPr>
-          <w:rStyle w:val="Emphaseple"/>
-          <w:i w:val="0"/>
-          <w:color w:val="A6A6A6" w:themeColor="background1" w:themeShade="A6"/>
-        </w:rPr>
-      </w:pPr>
-      <w:r>
-        <w:rPr>
-          <w:rStyle w:val="Emphaseple"/>
-          <w:i w:val="0"/>
-          <w:color w:val="A6A6A6" w:themeColor="background1" w:themeShade="A6"/>
-        </w:rPr>
-        <w:t>Préparation des données avant extraction (ce qu’on ignore, ce qu’on garde et pourquoi)</w:t>
-      </w:r>
-    </w:p>
-    <w:p>
-      <w:r>
-        <w:t>Pour extraire une grammaire à partir de ce corpus, on doit d’abord définir quels seront nos terminaux et nos non-terminaux. Nous avons décidé que notre programme ne parsera pas des phrases de lexique mais uniquement des suites d’étiquettes syntaxiques. Donc nos terminaux seront DET, NC, ADV, V, ADJ, PONCT, … Et nos non-terminaux seront SENT, NP, VN, AP, …</w:t>
-      </w:r>
-      <w:r>
-        <w:t xml:space="preserve"> </w:t>
-      </w:r>
-      <w:r>
-        <w:t xml:space="preserve">Sachant cela, </w:t>
-      </w:r>
-      <w:r>
-        <w:t xml:space="preserve">nous pouvons </w:t>
-      </w:r>
-      <w:r>
-        <w:t>dès à présent ignorer totalement les mots de lexique dans le corpus.</w:t>
-      </w:r>
-      <w:r>
-        <w:t xml:space="preserve"> </w:t>
-      </w:r>
-      <w:r>
-        <w:t>Nous avons également ignoré les fonctions grammaticales car elles ne sont pas primordiales pour un parseur syntaxique mais surtout parce qu’elles viendraient augmenter la taille de la grammaire et donc augmenter la complexité en temps de l’algorithme (rappelez-vous, nous avons vu dans la présentation du CYK que la complexité en temps de ce dernier est proportionnelle à la taille de la grammaire).</w:t>
-      </w:r>
-    </w:p>
-    <w:p/>
-    <w:p>
-      <w:pPr>
-        <w:rPr>
-          <w:color w:val="A6A6A6" w:themeColor="background1" w:themeShade="A6"/>
-        </w:rPr>
-      </w:pPr>
-      <w:r>
-        <w:rPr>
-          <w:color w:val="A6A6A6" w:themeColor="background1" w:themeShade="A6"/>
-        </w:rPr>
-        <w:t xml:space="preserve">- </w:t>
-      </w:r>
-      <w:r>
-        <w:rPr>
-          <w:color w:val="A6A6A6" w:themeColor="background1" w:themeShade="A6"/>
-        </w:rPr>
-        <w:t>Expliquer comment fonctionne notre programme d’extraction</w:t>
-      </w:r>
-    </w:p>
-    <w:p>
-      <w:pPr>
-        <w:rPr>
-          <w:color w:val="A6A6A6" w:themeColor="background1" w:themeShade="A6"/>
-        </w:rPr>
-      </w:pPr>
-      <w:r>
-        <w:rPr>
-          <w:color w:val="A6A6A6" w:themeColor="background1" w:themeShade="A6"/>
-        </w:rPr>
-        <w:t xml:space="preserve">- la partie qui extrait des structures « propres » en parcourant le </w:t>
-      </w:r>
-      <w:proofErr w:type="spellStart"/>
-      <w:r>
-        <w:rPr>
-          <w:color w:val="A6A6A6" w:themeColor="background1" w:themeShade="A6"/>
-        </w:rPr>
-        <w:t>copus</w:t>
-      </w:r>
-      <w:proofErr w:type="spellEnd"/>
-    </w:p>
-    <w:p>
-      <w:r>
-        <w:t xml:space="preserve">Nous avons écrit un programme en Python qui parcourt le corpus à l’aide du parseur </w:t>
-      </w:r>
-      <w:r>
-        <w:t>PLY</w:t>
-      </w:r>
-      <w:r>
-        <w:t xml:space="preserve">. </w:t>
-      </w:r>
-    </w:p>
-    <w:p>
-      <w:r>
-        <w:rPr>
-          <w:color w:val="A6A6A6" w:themeColor="background1" w:themeShade="A6"/>
-        </w:rPr>
-        <w:t>EXPLIQUER LES ETAPES D’EXTRACTION EN DETAIL</w:t>
-      </w:r>
-    </w:p>
-    <w:p>
-      <w:pPr>
-        <w:rPr>
-          <w:color w:val="A6A6A6" w:themeColor="background1" w:themeShade="A6"/>
-        </w:rPr>
-      </w:pPr>
-      <w:r>
-        <w:rPr>
-          <w:color w:val="A6A6A6" w:themeColor="background1" w:themeShade="A6"/>
-        </w:rPr>
-        <w:t xml:space="preserve">Illustrer avec des </w:t>
-      </w:r>
-      <w:r>
-        <w:rPr>
-          <w:color w:val="A6A6A6" w:themeColor="background1" w:themeShade="A6"/>
-        </w:rPr>
-        <w:t xml:space="preserve">exemples si </w:t>
-      </w:r>
-      <w:proofErr w:type="gramStart"/>
-      <w:r>
-        <w:rPr>
-          <w:color w:val="A6A6A6" w:themeColor="background1" w:themeShade="A6"/>
-        </w:rPr>
-        <w:t>possible</w:t>
-      </w:r>
-      <w:proofErr w:type="gramEnd"/>
-    </w:p>
-    <w:p>
-      <w:pPr>
-        <w:rPr>
-          <w:color w:val="A6A6A6" w:themeColor="background1" w:themeShade="A6"/>
-        </w:rPr>
-      </w:pPr>
-    </w:p>
-    <w:p>
-      <w:pPr>
-        <w:rPr>
-          <w:color w:val="A6A6A6" w:themeColor="background1" w:themeShade="A6"/>
-        </w:rPr>
-      </w:pPr>
-      <w:r>
-        <w:rPr>
-          <w:color w:val="A6A6A6" w:themeColor="background1" w:themeShade="A6"/>
-        </w:rPr>
-        <w:t xml:space="preserve">- Présentation des </w:t>
-      </w:r>
-      <w:r>
-        <w:rPr>
-          <w:color w:val="A6A6A6" w:themeColor="background1" w:themeShade="A6"/>
-        </w:rPr>
-        <w:t>fonctions</w:t>
-      </w:r>
-      <w:r>
-        <w:rPr>
-          <w:color w:val="A6A6A6" w:themeColor="background1" w:themeShade="A6"/>
-        </w:rPr>
-        <w:t xml:space="preserve"> qui vont ensuite parcourir cette structure </w:t>
-      </w:r>
-      <w:r>
-        <w:rPr>
-          <w:color w:val="A6A6A6" w:themeColor="background1" w:themeShade="A6"/>
-        </w:rPr>
-        <w:t xml:space="preserve">« propre » </w:t>
-      </w:r>
-      <w:r>
-        <w:rPr>
-          <w:color w:val="A6A6A6" w:themeColor="background1" w:themeShade="A6"/>
-        </w:rPr>
-        <w:t xml:space="preserve">pour en extraite à chaque fois les règles et attribuer une </w:t>
-      </w:r>
-      <w:proofErr w:type="spellStart"/>
-      <w:r>
-        <w:rPr>
-          <w:color w:val="A6A6A6" w:themeColor="background1" w:themeShade="A6"/>
-        </w:rPr>
-        <w:t>probas</w:t>
-      </w:r>
-      <w:proofErr w:type="spellEnd"/>
-      <w:r>
-        <w:rPr>
-          <w:color w:val="A6A6A6" w:themeColor="background1" w:themeShade="A6"/>
-        </w:rPr>
-        <w:t xml:space="preserve"> </w:t>
-      </w:r>
-    </w:p>
-    <w:p>
-      <w:r>
-        <w:t>Après l’obtention de ces structures, nous les parcourons afin d’extraire des règles de réécriture.</w:t>
-      </w:r>
-    </w:p>
-    <w:p>
-      <w:pPr>
-        <w:rPr>
-          <w:color w:val="A6A6A6" w:themeColor="background1" w:themeShade="A6"/>
-        </w:rPr>
-      </w:pPr>
-      <w:r>
-        <w:rPr>
-          <w:color w:val="A6A6A6" w:themeColor="background1" w:themeShade="A6"/>
-        </w:rPr>
-        <w:t xml:space="preserve"> ## COMMENT ON S’Y PREND POUR EXTRAIRE LES REGLES ? DANS QUELLE GENRE DE STRUCTURE DE DONNEES LES </w:t>
-      </w:r>
-      <w:proofErr w:type="spellStart"/>
-      <w:r>
-        <w:rPr>
-          <w:color w:val="A6A6A6" w:themeColor="background1" w:themeShade="A6"/>
-        </w:rPr>
-        <w:t>STOCKE T</w:t>
-      </w:r>
-      <w:proofErr w:type="spellEnd"/>
-      <w:r>
-        <w:rPr>
-          <w:color w:val="A6A6A6" w:themeColor="background1" w:themeShade="A6"/>
-        </w:rPr>
-        <w:t>-ON ? ##</w:t>
-      </w:r>
-    </w:p>
-    <w:p/>
-    <w:p>
-      <w:pPr>
-        <w:jc w:val="center"/>
-        <w:rPr>
-          <w:color w:val="8496B0" w:themeColor="text2" w:themeTint="99"/>
-        </w:rPr>
-      </w:pPr>
-      <w:r>
-        <w:rPr>
-          <w:color w:val="8496B0" w:themeColor="text2" w:themeTint="99"/>
-        </w:rPr>
-        <w:lastRenderedPageBreak/>
-        <w:t>PARTIE A REVOIR ENTIEREMENT CAR CHANGEMENT DE STRATEGIE</w:t>
-      </w:r>
-    </w:p>
-    <w:p>
-      <w:pPr>
-        <w:rPr>
-          <w:color w:val="8496B0" w:themeColor="text2" w:themeTint="99"/>
-        </w:rPr>
-      </w:pPr>
-      <w:r>
-        <w:rPr>
-          <w:color w:val="8496B0" w:themeColor="text2" w:themeTint="99"/>
-        </w:rPr>
-        <w:t>##################################################################################</w:t>
-      </w:r>
-    </w:p>
-    <w:p>
-      <w:pPr>
-        <w:rPr>
-          <w:color w:val="8496B0" w:themeColor="text2" w:themeTint="99"/>
-        </w:rPr>
-      </w:pPr>
-      <w:r>
-        <w:rPr>
-          <w:color w:val="8496B0" w:themeColor="text2" w:themeTint="99"/>
-        </w:rPr>
-        <w:t>Probabiliser :</w:t>
-      </w:r>
-    </w:p>
-    <w:p>
-      <w:pPr>
-        <w:rPr>
-          <w:color w:val="8496B0" w:themeColor="text2" w:themeTint="99"/>
-        </w:rPr>
-      </w:pPr>
-      <w:r>
-        <w:rPr>
-          <w:color w:val="8496B0" w:themeColor="text2" w:themeTint="99"/>
-        </w:rPr>
-        <w:t>Probabiliser la grammaire pendant l’extraction ou probabiliser la grammaire après ?</w:t>
-      </w:r>
-    </w:p>
-    <w:p>
-      <w:pPr>
-        <w:rPr>
-          <w:color w:val="8496B0" w:themeColor="text2" w:themeTint="99"/>
-        </w:rPr>
-      </w:pPr>
-    </w:p>
-    <w:p>
-      <w:pPr>
-        <w:rPr>
-          <w:color w:val="8496B0" w:themeColor="text2" w:themeTint="99"/>
-        </w:rPr>
-      </w:pPr>
-      <w:r>
-        <w:rPr>
-          <w:color w:val="8496B0" w:themeColor="text2" w:themeTint="99"/>
-        </w:rPr>
-        <w:t>Probabiliser la grammaire après extraction :</w:t>
-      </w:r>
-    </w:p>
-    <w:p>
-      <w:pPr>
-        <w:rPr>
-          <w:color w:val="8496B0" w:themeColor="text2" w:themeTint="99"/>
-        </w:rPr>
-      </w:pPr>
-      <w:r>
-        <w:rPr>
-          <w:color w:val="8496B0" w:themeColor="text2" w:themeTint="99"/>
-        </w:rPr>
-        <w:t xml:space="preserve">On parcours la grammaire extraite on compte le nombre de règle (par exemple le nombre de </w:t>
-      </w:r>
-      <w:proofErr w:type="spellStart"/>
-      <w:r>
-        <w:rPr>
-          <w:color w:val="8496B0" w:themeColor="text2" w:themeTint="99"/>
-        </w:rPr>
-        <w:t>regle</w:t>
-      </w:r>
-      <w:proofErr w:type="spellEnd"/>
-      <w:r>
-        <w:rPr>
-          <w:color w:val="8496B0" w:themeColor="text2" w:themeTint="99"/>
-        </w:rPr>
-        <w:t xml:space="preserve"> VP =</w:t>
-      </w:r>
-      <w:proofErr w:type="gramStart"/>
-      <w:r>
-        <w:rPr>
-          <w:color w:val="8496B0" w:themeColor="text2" w:themeTint="99"/>
-        </w:rPr>
-        <w:t>&gt; )</w:t>
-      </w:r>
-      <w:proofErr w:type="gramEnd"/>
-      <w:r>
-        <w:rPr>
-          <w:color w:val="8496B0" w:themeColor="text2" w:themeTint="99"/>
-        </w:rPr>
-        <w:t xml:space="preserve"> on divise 1 par le nombre de règle ce qui donne la probabilité de chaque règle. Puis on cherche les règle identique et on les supprime en ajoutant leur probabilité entre-elles.</w:t>
-      </w:r>
-    </w:p>
-    <w:p>
-      <w:pPr>
-        <w:rPr>
-          <w:color w:val="8496B0" w:themeColor="text2" w:themeTint="99"/>
-        </w:rPr>
-      </w:pPr>
-      <w:r>
-        <w:rPr>
-          <w:color w:val="8496B0" w:themeColor="text2" w:themeTint="99"/>
-        </w:rPr>
-        <w:t>Par exemple :</w:t>
-      </w:r>
-    </w:p>
-    <w:p>
-      <w:pPr>
-        <w:rPr>
-          <w:color w:val="8496B0" w:themeColor="text2" w:themeTint="99"/>
-        </w:rPr>
-      </w:pPr>
-      <w:r>
-        <w:rPr>
-          <w:color w:val="8496B0" w:themeColor="text2" w:themeTint="99"/>
-        </w:rPr>
-        <w:t>Quatre règles VP donc 1/4 = 0.25</w:t>
-      </w:r>
-    </w:p>
-    <w:p>
-      <w:pPr>
-        <w:jc w:val="center"/>
-        <w:rPr>
-          <w:color w:val="8496B0" w:themeColor="text2" w:themeTint="99"/>
-        </w:rPr>
-      </w:pPr>
-      <w:r>
-        <w:rPr>
-          <w:color w:val="8496B0" w:themeColor="text2" w:themeTint="99"/>
-        </w:rPr>
-        <w:t>VP =&gt; v = 0.25</w:t>
-      </w:r>
-    </w:p>
-    <w:p>
-      <w:pPr>
-        <w:jc w:val="center"/>
-        <w:rPr>
-          <w:color w:val="8496B0" w:themeColor="text2" w:themeTint="99"/>
-        </w:rPr>
-      </w:pPr>
-      <w:r>
-        <w:rPr>
-          <w:color w:val="8496B0" w:themeColor="text2" w:themeTint="99"/>
-        </w:rPr>
-        <w:t>VP =&gt; v NP = 0.25</w:t>
-      </w:r>
-    </w:p>
-    <w:p>
-      <w:pPr>
-        <w:jc w:val="center"/>
-        <w:rPr>
-          <w:color w:val="8496B0" w:themeColor="text2" w:themeTint="99"/>
-        </w:rPr>
-      </w:pPr>
-      <w:r>
-        <w:rPr>
-          <w:color w:val="8496B0" w:themeColor="text2" w:themeTint="99"/>
-        </w:rPr>
-        <w:t>VP =&gt; v P = 0.25</w:t>
-      </w:r>
-    </w:p>
-    <w:p>
-      <w:pPr>
-        <w:jc w:val="center"/>
-        <w:rPr>
-          <w:color w:val="8496B0" w:themeColor="text2" w:themeTint="99"/>
-        </w:rPr>
-      </w:pPr>
-      <w:r>
-        <w:rPr>
-          <w:color w:val="8496B0" w:themeColor="text2" w:themeTint="99"/>
-        </w:rPr>
-        <w:t>VP =&gt; v = 0.25</w:t>
-      </w:r>
-    </w:p>
-    <w:p>
-      <w:pPr>
-        <w:rPr>
-          <w:color w:val="8496B0" w:themeColor="text2" w:themeTint="99"/>
-        </w:rPr>
-      </w:pPr>
-      <w:r>
-        <w:rPr>
-          <w:color w:val="8496B0" w:themeColor="text2" w:themeTint="99"/>
-        </w:rPr>
-        <w:t>Puis il y a deux règles identiques donc on en supprime un</w:t>
-      </w:r>
-      <w:r>
-        <w:rPr>
-          <w:color w:val="8496B0" w:themeColor="text2" w:themeTint="99"/>
-        </w:rPr>
-        <w:t>e</w:t>
-      </w:r>
-      <w:r>
-        <w:rPr>
-          <w:color w:val="8496B0" w:themeColor="text2" w:themeTint="99"/>
-        </w:rPr>
-        <w:t xml:space="preserve"> en ajoutant sa </w:t>
-      </w:r>
-      <w:proofErr w:type="spellStart"/>
-      <w:r>
-        <w:rPr>
-          <w:color w:val="8496B0" w:themeColor="text2" w:themeTint="99"/>
-        </w:rPr>
-        <w:t>proba</w:t>
-      </w:r>
-      <w:proofErr w:type="spellEnd"/>
-      <w:r>
-        <w:rPr>
-          <w:color w:val="8496B0" w:themeColor="text2" w:themeTint="99"/>
-        </w:rPr>
-        <w:t xml:space="preserve"> à l’autre :</w:t>
-      </w:r>
-    </w:p>
-    <w:p>
-      <w:pPr>
-        <w:jc w:val="center"/>
-        <w:rPr>
-          <w:color w:val="8496B0" w:themeColor="text2" w:themeTint="99"/>
-        </w:rPr>
-      </w:pPr>
-      <w:r>
-        <w:rPr>
-          <w:color w:val="8496B0" w:themeColor="text2" w:themeTint="99"/>
-        </w:rPr>
-        <w:t>VP =&gt; v = 0.50</w:t>
-      </w:r>
-    </w:p>
-    <w:p>
-      <w:pPr>
-        <w:jc w:val="center"/>
-        <w:rPr>
-          <w:color w:val="8496B0" w:themeColor="text2" w:themeTint="99"/>
-        </w:rPr>
-      </w:pPr>
-      <w:r>
-        <w:rPr>
-          <w:color w:val="8496B0" w:themeColor="text2" w:themeTint="99"/>
-        </w:rPr>
-        <w:t>VP =&gt; v NP = 0.25</w:t>
-      </w:r>
-    </w:p>
-    <w:p>
-      <w:pPr>
-        <w:jc w:val="center"/>
-        <w:rPr>
-          <w:color w:val="8496B0" w:themeColor="text2" w:themeTint="99"/>
-        </w:rPr>
-      </w:pPr>
-      <w:r>
-        <w:rPr>
-          <w:color w:val="8496B0" w:themeColor="text2" w:themeTint="99"/>
-        </w:rPr>
-        <w:t>VP =&gt; v P = 0.25</w:t>
-      </w:r>
-    </w:p>
-    <w:p>
-      <w:pPr>
-        <w:rPr>
-          <w:color w:val="8496B0" w:themeColor="text2" w:themeTint="99"/>
-        </w:rPr>
-      </w:pPr>
-      <w:r>
-        <w:rPr>
-          <w:color w:val="8496B0" w:themeColor="text2" w:themeTint="99"/>
-        </w:rPr>
-        <w:t>Cette méthode nous semblait plus rapide car on ne modifie qu’une seule fois les probas. Mais en réalité elle nous oblige à stocker toutes les règles qui ont la même partie gauche dans des structure (par exemple une liste avec toutes les règles VP, une autre avec toutes les règles NP, …)</w:t>
-      </w:r>
-    </w:p>
-    <w:p>
-      <w:pPr>
-        <w:rPr>
-          <w:color w:val="8496B0" w:themeColor="text2" w:themeTint="99"/>
-        </w:rPr>
-      </w:pPr>
-      <w:r>
-        <w:rPr>
-          <w:color w:val="8496B0" w:themeColor="text2" w:themeTint="99"/>
-        </w:rPr>
-        <w:t>Donc, on a décidé de gérer les probabilités au même temps que l’extraction. Chaque fois qu’on rencontre une règle :</w:t>
+      </w:pPr>
+      <w:r>
+        <w:rPr>
+          <w:color w:val="A6A6A6" w:themeColor="background1" w:themeShade="A6"/>
+        </w:rPr>
+        <w:t>Probabiliser la grammaire</w:t>
+      </w:r>
+    </w:p>
+    <w:p>
+      <w:r>
+        <w:t xml:space="preserve">Comment s’y prendre pour probabiliser nos règles de réécriture ? C’est une question sur laquelle nous avons passé du temps. Nous avions deux stratégies et nous avons dû faire un choix. Tout d’abord, nous avions pensé à probabilisé chaque règle au fur et à mesure qu’elles soient extraites. Cela nous semblait plus simple au départ. Notre idée était la suivante, </w:t>
+      </w:r>
+      <w:r>
+        <w:t>c</w:t>
+      </w:r>
+      <w:r>
+        <w:t>haque fois qu’on rencontre une règle :</w:t>
       </w:r>
     </w:p>
     <w:p>
@@ -1340,14 +1182,8 @@
           <w:ilvl w:val="0"/>
           <w:numId w:val="1"/>
         </w:numPr>
-        <w:rPr>
-          <w:color w:val="8496B0" w:themeColor="text2" w:themeTint="99"/>
-        </w:rPr>
-      </w:pPr>
-      <w:r>
-        <w:rPr>
-          <w:color w:val="8496B0" w:themeColor="text2" w:themeTint="99"/>
-        </w:rPr>
+      </w:pPr>
+      <w:r>
         <w:t>Si la partie gauche n’a jamais été trouvé avant, la règle vaut 1.</w:t>
       </w:r>
     </w:p>
@@ -1358,21 +1194,12 @@
           <w:ilvl w:val="0"/>
           <w:numId w:val="1"/>
         </w:numPr>
-        <w:rPr>
-          <w:color w:val="8496B0" w:themeColor="text2" w:themeTint="99"/>
-        </w:rPr>
-      </w:pPr>
-      <w:r>
-        <w:rPr>
-          <w:color w:val="8496B0" w:themeColor="text2" w:themeTint="99"/>
-        </w:rPr>
-        <w:t xml:space="preserve">Si la partie gauche a déjà été trouvé avant mais que la partie droite est nouvelle, on divise 1 par le nombre de règles vu auparavant </w:t>
-      </w:r>
-      <w:r>
-        <w:rPr>
-          <w:color w:val="8496B0" w:themeColor="text2" w:themeTint="99"/>
-        </w:rPr>
-        <w:t>(+1 car on vient d’en trouver une autre) et on obtient la probabilité de chaque règle.</w:t>
+      </w:pPr>
+      <w:r>
+        <w:t>Si la partie gauche a déjà été trouvé avant mais que la partie droite est nouvelle, on divise 1 par le nombre de règles vu auparavant (+1 car on vient d’en trouver une autre) et on obtient la probabilité de cha</w:t>
+      </w:r>
+      <w:r>
+        <w:t>que règle partageant cette même partie gauche. Il faut alors mettre à jour toutes ces règles-là.</w:t>
       </w:r>
     </w:p>
     <w:p>
@@ -1382,35 +1209,232 @@
           <w:ilvl w:val="0"/>
           <w:numId w:val="1"/>
         </w:numPr>
+      </w:pPr>
+      <w:r>
+        <w:t>Si la partie gauche a déjà été trouvée et que la partie droite aussi (c’est-à-dire qu’on a déjà rencontré cette même règle) alors on divise 1 par le nombre de règles (comme précédemment) sauf qu’</w:t>
+      </w:r>
+      <w:r>
+        <w:t>ensuite on additionne les probabilités</w:t>
+      </w:r>
+      <w:r>
+        <w:t xml:space="preserve"> des deux règles identique</w:t>
+      </w:r>
+      <w:r>
+        <w:t>s</w:t>
+      </w:r>
+      <w:r>
+        <w:t xml:space="preserve"> et on en supprime une.</w:t>
+      </w:r>
+      <w:r>
+        <w:t xml:space="preserve"> Ainsi la règle qui a été vu deux fois (ou plus) a une probabilité plus forte que les autres qui n’ont été vues qu’une seule fois.</w:t>
+      </w:r>
+    </w:p>
+    <w:p>
+      <w:r>
+        <w:t>Finalement, nous avons décidé de probabiliser chaque règles après qu’elles soient toutes extraites. En effet, cela nous évite de faire sans cesse des mises à jour des règles vues auparavant. Donc la méthode est la suivante. Pendant l’extraction des</w:t>
+      </w:r>
+      <w:r>
+        <w:t xml:space="preserve"> règles, on dispose de compteurs. Certains nous permettent de compter +1 chaque fois qu’on rencontre une règle parfaitement identique à une ou plusieurs règles déjà extraites. D’autres nous permettent de compter lorsque nous rencontrons une </w:t>
+      </w:r>
+      <w:r>
+        <w:lastRenderedPageBreak/>
+        <w:t xml:space="preserve">partie gauche de règle qui a déjà été extraite. Après l’extraction, nous reprenons nos compteurs afin d’attribuer les probabilités à nos règles de productions. Pour mieux comprendre ce processus, voici </w:t>
+      </w:r>
+      <w:proofErr w:type="gramStart"/>
+      <w:r>
+        <w:t>une</w:t>
+      </w:r>
+      <w:proofErr w:type="gramEnd"/>
+      <w:r>
+        <w:t xml:space="preserve"> exemple avec une petite grammaire :</w:t>
+      </w:r>
+    </w:p>
+    <w:p>
+      <w:pPr>
+        <w:ind w:left="2124" w:firstLine="708"/>
+      </w:pPr>
+      <w:r>
+        <w:t>VP -&gt; v</w:t>
+      </w:r>
+    </w:p>
+    <w:p>
+      <w:pPr>
+        <w:ind w:left="2124" w:firstLine="708"/>
+      </w:pPr>
+      <w:r>
+        <w:t>VP -&gt; v NP</w:t>
+      </w:r>
+    </w:p>
+    <w:p>
+      <w:pPr>
+        <w:ind w:left="2124" w:firstLine="708"/>
+      </w:pPr>
+      <w:r>
+        <w:t>VP -&gt; v ADJ</w:t>
+      </w:r>
+    </w:p>
+    <w:p>
+      <w:pPr>
+        <w:ind w:left="2124" w:firstLine="708"/>
+      </w:pPr>
+      <w:r>
+        <w:t>VP -&gt; v</w:t>
+      </w:r>
+    </w:p>
+    <w:p>
+      <w:r>
+        <w:t>On dispose de 4 règles qui ont la même partie gauche « VP » donc notre compteur de VP est à 4.</w:t>
+      </w:r>
+      <w:r>
+        <w:t xml:space="preserve"> </w:t>
+      </w:r>
+      <w:r>
+        <w:t>Nous disposons également de 2 règles VP identiques, donc notre compteur de règles « VP -&gt;  v » est à 2.</w:t>
+      </w:r>
+    </w:p>
+    <w:p>
+      <w:r>
+        <w:t>Nous divisons le nombre de règles identiques par le nombre de parties gauches identiques. Nous obtenons 2/4 = 1/2. C’est la probabilité attribuée aux deux règles identiques.</w:t>
+      </w:r>
+    </w:p>
+    <w:p>
+      <w:pPr>
+        <w:tabs>
+          <w:tab w:val="left" w:pos="4119"/>
+        </w:tabs>
+        <w:ind w:left="2124" w:firstLine="708"/>
+      </w:pPr>
+      <w:r>
+        <w:t>VP -&gt; v</w:t>
+      </w:r>
+      <w:r>
+        <w:tab/>
+      </w:r>
+      <w:r>
+        <w:tab/>
+        <w:t xml:space="preserve">= </w:t>
+      </w:r>
+      <w:r>
+        <w:t>1/2</w:t>
+      </w:r>
+    </w:p>
+    <w:p>
+      <w:pPr>
+        <w:ind w:left="2124" w:firstLine="708"/>
+      </w:pPr>
+      <w:r>
+        <w:t>VP -&gt; v NP</w:t>
+      </w:r>
+      <w:r>
+        <w:tab/>
+      </w:r>
+    </w:p>
+    <w:p>
+      <w:pPr>
+        <w:ind w:left="2124" w:firstLine="708"/>
+      </w:pPr>
+      <w:r>
+        <w:t>VP -&gt; v ADJ</w:t>
+      </w:r>
+      <w:r>
+        <w:tab/>
+      </w:r>
+    </w:p>
+    <w:p>
+      <w:pPr>
+        <w:ind w:left="2124" w:firstLine="708"/>
+      </w:pPr>
+      <w:r>
+        <w:t>VP -&gt; v</w:t>
+      </w:r>
+      <w:r>
+        <w:tab/>
+      </w:r>
+      <w:r>
+        <w:tab/>
+        <w:t xml:space="preserve">= </w:t>
+      </w:r>
+      <w:r>
+        <w:t>1/2</w:t>
+      </w:r>
+    </w:p>
+    <w:p>
+      <w:pPr>
         <w:rPr>
           <w:color w:val="8496B0" w:themeColor="text2" w:themeTint="99"/>
         </w:rPr>
       </w:pPr>
       <w:r>
-        <w:rPr>
-          <w:color w:val="8496B0" w:themeColor="text2" w:themeTint="99"/>
-        </w:rPr>
-        <w:t>Si la partie gauche a déjà été trouvée et que la partie droite aussi (c’est-à-dire qu’on a déjà rencontré cette même règle) alors on divise 1 par le nombre de règles (comme précédemment) sauf qu’ensuite on additionne les probas des deux règles identique et on en supprime une.</w:t>
-      </w:r>
-    </w:p>
-    <w:p>
-      <w:pPr>
-        <w:rPr>
-          <w:color w:val="8496B0" w:themeColor="text2" w:themeTint="99"/>
-        </w:rPr>
-      </w:pPr>
-    </w:p>
-    <w:p>
-      <w:pPr>
-        <w:rPr>
-          <w:color w:val="8496B0" w:themeColor="text2" w:themeTint="99"/>
-        </w:rPr>
-      </w:pPr>
-      <w:r>
-        <w:rPr>
-          <w:color w:val="8496B0" w:themeColor="text2" w:themeTint="99"/>
-        </w:rPr>
-        <w:t>##################################################################################</w:t>
+        <w:t>Pour attribuer une probabilité aux règles uniques, nous divisons 1 par le nombre de parties gauches identiques, nous obtenons 1/4.</w:t>
+      </w:r>
+    </w:p>
+    <w:p>
+      <w:pPr>
+        <w:tabs>
+          <w:tab w:val="left" w:pos="4119"/>
+        </w:tabs>
+        <w:ind w:left="2124" w:firstLine="708"/>
+      </w:pPr>
+      <w:r>
+        <w:t>VP -&gt; v</w:t>
+      </w:r>
+      <w:r>
+        <w:tab/>
+      </w:r>
+      <w:r>
+        <w:tab/>
+        <w:t xml:space="preserve">= </w:t>
+      </w:r>
+      <w:r>
+        <w:t>1/2</w:t>
+      </w:r>
+    </w:p>
+    <w:p>
+      <w:pPr>
+        <w:ind w:left="2124" w:firstLine="708"/>
+      </w:pPr>
+      <w:r>
+        <w:t>VP -&gt; v NP</w:t>
+      </w:r>
+      <w:r>
+        <w:tab/>
+        <w:t xml:space="preserve">= </w:t>
+      </w:r>
+      <w:r>
+        <w:t>1/4</w:t>
+      </w:r>
+    </w:p>
+    <w:p>
+      <w:pPr>
+        <w:ind w:left="2124" w:firstLine="708"/>
+      </w:pPr>
+      <w:r>
+        <w:t>VP -&gt; v ADJ</w:t>
+      </w:r>
+      <w:r>
+        <w:tab/>
+        <w:t xml:space="preserve">= </w:t>
+      </w:r>
+      <w:r>
+        <w:t>1/4</w:t>
+      </w:r>
+    </w:p>
+    <w:p>
+      <w:pPr>
+        <w:ind w:left="2124" w:firstLine="708"/>
+      </w:pPr>
+      <w:r>
+        <w:t>VP -&gt; v</w:t>
+      </w:r>
+      <w:r>
+        <w:tab/>
+      </w:r>
+      <w:r>
+        <w:tab/>
+        <w:t xml:space="preserve">= </w:t>
+      </w:r>
+      <w:r>
+        <w:t>1/2</w:t>
       </w:r>
     </w:p>
     <w:p/>
@@ -1424,138 +1448,183 @@
         <w:rPr>
           <w:color w:val="A6A6A6" w:themeColor="background1" w:themeShade="A6"/>
         </w:rPr>
+        <w:t>b) Mettre la grammaire obtenue en forme normale de Chomsky</w:t>
+      </w:r>
+    </w:p>
+    <w:p>
+      <w:pPr>
+        <w:rPr>
+          <w:color w:val="A6A6A6" w:themeColor="background1" w:themeShade="A6"/>
+        </w:rPr>
+      </w:pPr>
+      <w:r>
+        <w:rPr>
+          <w:color w:val="A6A6A6" w:themeColor="background1" w:themeShade="A6"/>
+        </w:rPr>
+        <w:t>- Expliquer l'algorithme de mise en forme quadratique</w:t>
+      </w:r>
+    </w:p>
+    <w:p>
+      <w:pPr>
+        <w:rPr>
+          <w:color w:val="A6A6A6" w:themeColor="background1" w:themeShade="A6"/>
+        </w:rPr>
+      </w:pPr>
+      <w:r>
+        <w:rPr>
+          <w:color w:val="A6A6A6" w:themeColor="background1" w:themeShade="A6"/>
+        </w:rPr>
+        <w:t xml:space="preserve">- Expliquer comment nous avons </w:t>
+      </w:r>
+      <w:r>
+        <w:rPr>
+          <w:color w:val="A6A6A6" w:themeColor="background1" w:themeShade="A6"/>
+        </w:rPr>
+        <w:t>implémenté</w:t>
+      </w:r>
+      <w:r>
+        <w:rPr>
+          <w:color w:val="A6A6A6" w:themeColor="background1" w:themeShade="A6"/>
+        </w:rPr>
+        <w:t xml:space="preserve"> ça en prenant en compte le </w:t>
+      </w:r>
+      <w:r>
+        <w:rPr>
+          <w:color w:val="A6A6A6" w:themeColor="background1" w:themeShade="A6"/>
+        </w:rPr>
+        <w:t>recalcule</w:t>
+      </w:r>
+      <w:r>
+        <w:rPr>
+          <w:color w:val="A6A6A6" w:themeColor="background1" w:themeShade="A6"/>
+        </w:rPr>
+        <w:t xml:space="preserve"> des </w:t>
+      </w:r>
+      <w:proofErr w:type="spellStart"/>
+      <w:r>
+        <w:rPr>
+          <w:color w:val="A6A6A6" w:themeColor="background1" w:themeShade="A6"/>
+        </w:rPr>
+        <w:t>probas</w:t>
+      </w:r>
+      <w:proofErr w:type="spellEnd"/>
+    </w:p>
+    <w:p>
+      <w:pPr>
+        <w:rPr>
+          <w:color w:val="A6A6A6" w:themeColor="background1" w:themeShade="A6"/>
+        </w:rPr>
+      </w:pPr>
+    </w:p>
+    <w:p>
+      <w:pPr>
+        <w:rPr>
+          <w:color w:val="A6A6A6" w:themeColor="background1" w:themeShade="A6"/>
+        </w:rPr>
+      </w:pPr>
+      <w:r>
+        <w:rPr>
+          <w:color w:val="A6A6A6" w:themeColor="background1" w:themeShade="A6"/>
+        </w:rPr>
+        <w:t>c) On a enfin une PCFG, on peut faire fonctionner l'algorithme CYK probabiliste. Expliquer son fonctionnement. Expliquer nos choix d'implémentation (par exemple</w:t>
+      </w:r>
+      <w:r>
+        <w:rPr>
+          <w:color w:val="A6A6A6" w:themeColor="background1" w:themeShade="A6"/>
+        </w:rPr>
+        <w:t xml:space="preserve"> la forme de notre demi matrice, combien de règles par cases et pourquoi, qu’obtient-on en sortie ?, si on a essayé plusieurs versions il faut toutes les mettre et expliquer pourquoi </w:t>
+      </w:r>
+      <w:r>
+        <w:rPr>
+          <w:color w:val="A6A6A6" w:themeColor="background1" w:themeShade="A6"/>
+        </w:rPr>
+        <w:t>on les a finalement abandonnées.</w:t>
+      </w:r>
+    </w:p>
+    <w:p>
+      <w:pPr>
+        <w:rPr>
+          <w:color w:val="A6A6A6" w:themeColor="background1" w:themeShade="A6"/>
+        </w:rPr>
+      </w:pPr>
+    </w:p>
+    <w:p>
+      <w:pPr>
+        <w:rPr>
+          <w:color w:val="A6A6A6" w:themeColor="background1" w:themeShade="A6"/>
+        </w:rPr>
+      </w:pPr>
+    </w:p>
+    <w:p>
+      <w:pPr>
+        <w:rPr>
+          <w:color w:val="A6A6A6" w:themeColor="background1" w:themeShade="A6"/>
+        </w:rPr>
+      </w:pPr>
+      <w:r>
+        <w:rPr>
+          <w:color w:val="A6A6A6" w:themeColor="background1" w:themeShade="A6"/>
+        </w:rPr>
+        <w:t>III. L'évaluation du programme</w:t>
+      </w:r>
+    </w:p>
+    <w:p>
+      <w:pPr>
+        <w:rPr>
+          <w:color w:val="A6A6A6" w:themeColor="background1" w:themeShade="A6"/>
+        </w:rPr>
+      </w:pPr>
+      <w:r>
+        <w:rPr>
+          <w:color w:val="A6A6A6" w:themeColor="background1" w:themeShade="A6"/>
+        </w:rPr>
         <w:lastRenderedPageBreak/>
-        <w:t>b) Mettre la grammaire obtenue en forme normale de Chomsky</w:t>
-      </w:r>
-    </w:p>
-    <w:p>
-      <w:pPr>
-        <w:rPr>
-          <w:color w:val="A6A6A6" w:themeColor="background1" w:themeShade="A6"/>
-        </w:rPr>
-      </w:pPr>
-      <w:r>
-        <w:rPr>
-          <w:color w:val="A6A6A6" w:themeColor="background1" w:themeShade="A6"/>
-        </w:rPr>
-        <w:t>- Expliquer l'algorithme de mise en forme quadratique</w:t>
-      </w:r>
-    </w:p>
-    <w:p>
-      <w:pPr>
-        <w:rPr>
-          <w:color w:val="A6A6A6" w:themeColor="background1" w:themeShade="A6"/>
-        </w:rPr>
-      </w:pPr>
-      <w:r>
-        <w:rPr>
-          <w:color w:val="A6A6A6" w:themeColor="background1" w:themeShade="A6"/>
-        </w:rPr>
-        <w:t xml:space="preserve">- Expliquer comment nous avons </w:t>
-      </w:r>
-      <w:r>
-        <w:rPr>
-          <w:color w:val="A6A6A6" w:themeColor="background1" w:themeShade="A6"/>
-        </w:rPr>
-        <w:t>implémenté</w:t>
-      </w:r>
-      <w:r>
-        <w:rPr>
-          <w:color w:val="A6A6A6" w:themeColor="background1" w:themeShade="A6"/>
-        </w:rPr>
-        <w:t xml:space="preserve"> ça en prenant en compte le </w:t>
-      </w:r>
-      <w:r>
-        <w:rPr>
-          <w:color w:val="A6A6A6" w:themeColor="background1" w:themeShade="A6"/>
-        </w:rPr>
-        <w:t>recalcule</w:t>
-      </w:r>
-      <w:r>
-        <w:rPr>
-          <w:color w:val="A6A6A6" w:themeColor="background1" w:themeShade="A6"/>
-        </w:rPr>
-        <w:t xml:space="preserve"> des </w:t>
+        <w:t>- Généralités sur l’évaluation d’un parseur, formules (précision, rappel, f-score)</w:t>
+      </w:r>
+    </w:p>
+    <w:p>
+      <w:pPr>
+        <w:rPr>
+          <w:color w:val="A6A6A6" w:themeColor="background1" w:themeShade="A6"/>
+        </w:rPr>
+      </w:pPr>
+      <w:r>
+        <w:rPr>
+          <w:color w:val="A6A6A6" w:themeColor="background1" w:themeShade="A6"/>
+        </w:rPr>
+        <w:t>Pour comparer nos arbres de sortie</w:t>
+      </w:r>
+      <w:r>
+        <w:rPr>
+          <w:color w:val="A6A6A6" w:themeColor="background1" w:themeShade="A6"/>
+        </w:rPr>
+        <w:t xml:space="preserve"> et les arbres gold, il faut re</w:t>
+      </w:r>
+      <w:r>
+        <w:rPr>
+          <w:color w:val="A6A6A6" w:themeColor="background1" w:themeShade="A6"/>
+        </w:rPr>
+        <w:t xml:space="preserve">mettre nos arbres en </w:t>
       </w:r>
       <w:proofErr w:type="spellStart"/>
       <w:r>
         <w:rPr>
           <w:color w:val="A6A6A6" w:themeColor="background1" w:themeShade="A6"/>
         </w:rPr>
-        <w:t>probas</w:t>
+        <w:t>n-aire</w:t>
       </w:r>
       <w:proofErr w:type="spellEnd"/>
-    </w:p>
-    <w:p>
-      <w:pPr>
-        <w:rPr>
-          <w:color w:val="A6A6A6" w:themeColor="background1" w:themeShade="A6"/>
-        </w:rPr>
-      </w:pPr>
-    </w:p>
-    <w:p>
-      <w:pPr>
-        <w:rPr>
-          <w:color w:val="A6A6A6" w:themeColor="background1" w:themeShade="A6"/>
-        </w:rPr>
-      </w:pPr>
-      <w:r>
-        <w:rPr>
-          <w:color w:val="A6A6A6" w:themeColor="background1" w:themeShade="A6"/>
-        </w:rPr>
-        <w:t>c) On a enfin une PCFG, on peut faire fonctionner l'algorithme CYK probabiliste. Expliquer son fonctionnement. Expliquer nos choix d'implémentation (par exemple</w:t>
-      </w:r>
-      <w:r>
-        <w:rPr>
-          <w:color w:val="A6A6A6" w:themeColor="background1" w:themeShade="A6"/>
-        </w:rPr>
-        <w:t xml:space="preserve"> la forme de notre demi matrice, combien de règles par cases et pourquoi, qu’obtient-on en sortie ?, si on a essayé plusieurs versions il faut toutes les mettre et expliquer pourquoi </w:t>
-      </w:r>
-      <w:r>
-        <w:rPr>
-          <w:color w:val="A6A6A6" w:themeColor="background1" w:themeShade="A6"/>
-        </w:rPr>
-        <w:t>on les a finalement abandonnées.</w:t>
-      </w:r>
-    </w:p>
-    <w:p>
-      <w:pPr>
-        <w:rPr>
-          <w:color w:val="A6A6A6" w:themeColor="background1" w:themeShade="A6"/>
-        </w:rPr>
-      </w:pPr>
-    </w:p>
-    <w:p>
-      <w:pPr>
-        <w:rPr>
-          <w:color w:val="A6A6A6" w:themeColor="background1" w:themeShade="A6"/>
-        </w:rPr>
-      </w:pPr>
-    </w:p>
-    <w:p>
-      <w:pPr>
-        <w:rPr>
-          <w:color w:val="A6A6A6" w:themeColor="background1" w:themeShade="A6"/>
-        </w:rPr>
-      </w:pPr>
-      <w:r>
-        <w:rPr>
-          <w:color w:val="A6A6A6" w:themeColor="background1" w:themeShade="A6"/>
-        </w:rPr>
-        <w:t>III. L'évaluation du programme</w:t>
-      </w:r>
-    </w:p>
-    <w:p>
-      <w:pPr>
-        <w:rPr>
-          <w:color w:val="A6A6A6" w:themeColor="background1" w:themeShade="A6"/>
-        </w:rPr>
-      </w:pPr>
-      <w:r>
-        <w:rPr>
-          <w:color w:val="A6A6A6" w:themeColor="background1" w:themeShade="A6"/>
-        </w:rPr>
-        <w:t>- Généralités sur l’évaluation d’un parseur, formules (précision, rappel, f-score)</w:t>
+      <w:r>
+        <w:rPr>
+          <w:color w:val="A6A6A6" w:themeColor="background1" w:themeShade="A6"/>
+        </w:rPr>
+        <w:t>. Car les arbres gold ne sont p</w:t>
+      </w:r>
+      <w:r>
+        <w:rPr>
+          <w:color w:val="A6A6A6" w:themeColor="background1" w:themeShade="A6"/>
+        </w:rPr>
+        <w:t>as binaires.</w:t>
       </w:r>
     </w:p>
     <w:p>
@@ -1684,6 +1753,63 @@
       </w:r>
     </w:p>
     <w:p>
+      <w:r>
+        <w:t>Programme d’extraction de grammaire :</w:t>
+      </w:r>
+    </w:p>
+    <w:p>
+      <w:r>
+        <w:t>Options disponibles :</w:t>
+      </w:r>
+    </w:p>
+    <w:p>
+      <w:r>
+        <w:tab/>
+        <w:t>- g : type de grammaire</w:t>
+      </w:r>
+    </w:p>
+    <w:p>
+      <w:r>
+        <w:tab/>
+        <w:t xml:space="preserve">-- </w:t>
+      </w:r>
+      <w:proofErr w:type="spellStart"/>
+      <w:r>
+        <w:t>markov_type</w:t>
+      </w:r>
+      <w:proofErr w:type="spellEnd"/>
+      <w:r>
+        <w:t xml:space="preserve"> : </w:t>
+      </w:r>
+      <w:proofErr w:type="spellStart"/>
+      <w:r>
+        <w:t>true</w:t>
+      </w:r>
+      <w:proofErr w:type="spellEnd"/>
+      <w:r>
+        <w:t>/false</w:t>
+      </w:r>
+    </w:p>
+    <w:p>
+      <w:r>
+        <w:tab/>
+        <w:t xml:space="preserve">--- </w:t>
+      </w:r>
+      <w:proofErr w:type="spellStart"/>
+      <w:r>
+        <w:t>markov_ordre</w:t>
+      </w:r>
+      <w:proofErr w:type="spellEnd"/>
+      <w:r>
+        <w:t xml:space="preserve"> : </w:t>
+      </w:r>
+      <w:proofErr w:type="spellStart"/>
+      <w:r>
+        <w:t>int</w:t>
+      </w:r>
+      <w:proofErr w:type="spellEnd"/>
+    </w:p>
+    <w:p>
       <w:pPr>
         <w:rPr>
           <w:color w:val="A6A6A6" w:themeColor="background1" w:themeShade="A6"/>
@@ -1766,8 +1892,1747 @@
         </w:rPr>
         <w:t>évaluation</w:t>
       </w:r>
-      <w:bookmarkStart w:id="0" w:name="_GoBack"/>
-      <w:bookmarkEnd w:id="0"/>
+      <w:r>
+        <w:rPr>
+          <w:color w:val="A6A6A6" w:themeColor="background1" w:themeShade="A6"/>
+        </w:rPr>
+        <w:t>.</w:t>
+      </w:r>
+    </w:p>
+    <w:p/>
+    <w:p>
+      <w:r>
+        <w:t>ALGO</w:t>
+      </w:r>
+      <w:r>
+        <w:t xml:space="preserve"> INIT_CYK (</w:t>
+      </w:r>
+      <w:r>
+        <w:rPr>
+          <w:color w:val="A6A6A6" w:themeColor="background1" w:themeShade="A6"/>
+        </w:rPr>
+        <w:t>ARGUMENTS ?</w:t>
+      </w:r>
+      <w:r>
+        <w:t xml:space="preserve">) : </w:t>
+      </w:r>
+      <w:r>
+        <w:rPr>
+          <w:color w:val="A6A6A6" w:themeColor="background1" w:themeShade="A6"/>
+        </w:rPr>
+        <w:t>SORTIE ?</w:t>
+      </w:r>
+    </w:p>
+    <w:p>
+      <w:pPr>
+        <w:rPr>
+          <w:lang w:val="en-US"/>
+        </w:rPr>
+      </w:pPr>
+      <w:r>
+        <w:rPr>
+          <w:lang w:val="en-US"/>
+        </w:rPr>
+        <w:t>|</w:t>
+      </w:r>
+      <w:r>
+        <w:rPr>
+          <w:lang w:val="en-US"/>
+        </w:rPr>
+        <w:tab/>
+        <w:t>span = 1</w:t>
+      </w:r>
+    </w:p>
+    <w:p>
+      <w:pPr>
+        <w:rPr>
+          <w:lang w:val="en-US"/>
+        </w:rPr>
+      </w:pPr>
+      <w:r>
+        <w:rPr>
+          <w:lang w:val="en-US"/>
+        </w:rPr>
+        <w:t>|</w:t>
+      </w:r>
+      <w:r>
+        <w:rPr>
+          <w:lang w:val="en-US"/>
+        </w:rPr>
+        <w:tab/>
+      </w:r>
+      <w:proofErr w:type="gramStart"/>
+      <w:r>
+        <w:rPr>
+          <w:lang w:val="en-US"/>
+        </w:rPr>
+        <w:t>for</w:t>
+      </w:r>
+      <w:proofErr w:type="gramEnd"/>
+      <w:r>
+        <w:rPr>
+          <w:lang w:val="en-US"/>
+        </w:rPr>
+        <w:t xml:space="preserve"> (I, letter) in enumerate (</w:t>
+      </w:r>
+      <w:proofErr w:type="spellStart"/>
+      <w:r>
+        <w:rPr>
+          <w:lang w:val="en-US"/>
+        </w:rPr>
+        <w:t>len</w:t>
+      </w:r>
+      <w:proofErr w:type="spellEnd"/>
+      <w:r>
+        <w:rPr>
+          <w:lang w:val="en-US"/>
+        </w:rPr>
+        <w:t>(mot)) :</w:t>
+      </w:r>
+    </w:p>
+    <w:p>
+      <w:pPr>
+        <w:rPr>
+          <w:lang w:val="en-US"/>
+        </w:rPr>
+      </w:pPr>
+      <w:r>
+        <w:rPr>
+          <w:lang w:val="en-US"/>
+        </w:rPr>
+        <w:t>|</w:t>
+      </w:r>
+      <w:r>
+        <w:rPr>
+          <w:lang w:val="en-US"/>
+        </w:rPr>
+        <w:tab/>
+        <w:t>|</w:t>
+      </w:r>
+      <w:r>
+        <w:rPr>
+          <w:lang w:val="en-US"/>
+        </w:rPr>
+        <w:tab/>
+        <w:t xml:space="preserve">for </w:t>
+      </w:r>
+      <w:proofErr w:type="spellStart"/>
+      <w:r>
+        <w:rPr>
+          <w:lang w:val="en-US"/>
+        </w:rPr>
+        <w:t>nt</w:t>
+      </w:r>
+      <w:proofErr w:type="spellEnd"/>
+      <w:r>
+        <w:rPr>
+          <w:lang w:val="en-US"/>
+        </w:rPr>
+        <w:t xml:space="preserve"> in </w:t>
+      </w:r>
+      <w:proofErr w:type="spellStart"/>
+      <w:proofErr w:type="gramStart"/>
+      <w:r>
+        <w:rPr>
+          <w:lang w:val="en-US"/>
+        </w:rPr>
+        <w:t>nonTerminals</w:t>
+      </w:r>
+      <w:proofErr w:type="spellEnd"/>
+      <w:r>
+        <w:rPr>
+          <w:lang w:val="en-US"/>
+        </w:rPr>
+        <w:t xml:space="preserve"> :</w:t>
+      </w:r>
+      <w:proofErr w:type="gramEnd"/>
+    </w:p>
+    <w:p>
+      <w:pPr>
+        <w:rPr>
+          <w:lang w:val="en-US"/>
+        </w:rPr>
+      </w:pPr>
+      <w:r>
+        <w:rPr>
+          <w:lang w:val="en-US"/>
+        </w:rPr>
+        <w:t>|</w:t>
+      </w:r>
+      <w:r>
+        <w:rPr>
+          <w:lang w:val="en-US"/>
+        </w:rPr>
+        <w:tab/>
+        <w:t>|</w:t>
+      </w:r>
+      <w:r>
+        <w:rPr>
+          <w:lang w:val="en-US"/>
+        </w:rPr>
+        <w:tab/>
+        <w:t>|</w:t>
+      </w:r>
+      <w:r>
+        <w:rPr>
+          <w:lang w:val="en-US"/>
+        </w:rPr>
+        <w:tab/>
+        <w:t xml:space="preserve">for lexical in </w:t>
+      </w:r>
+      <w:proofErr w:type="gramStart"/>
+      <w:r>
+        <w:rPr>
+          <w:lang w:val="en-US"/>
+        </w:rPr>
+        <w:t>productions(</w:t>
+      </w:r>
+      <w:proofErr w:type="spellStart"/>
+      <w:proofErr w:type="gramEnd"/>
+      <w:r>
+        <w:rPr>
+          <w:lang w:val="en-US"/>
+        </w:rPr>
+        <w:t>nt</w:t>
+      </w:r>
+      <w:proofErr w:type="spellEnd"/>
+      <w:r>
+        <w:rPr>
+          <w:lang w:val="en-US"/>
+        </w:rPr>
+        <w:t>) :</w:t>
+      </w:r>
+    </w:p>
+    <w:p>
+      <w:pPr>
+        <w:rPr>
+          <w:lang w:val="en-US"/>
+        </w:rPr>
+      </w:pPr>
+      <w:r>
+        <w:rPr>
+          <w:lang w:val="en-US"/>
+        </w:rPr>
+        <w:t>|</w:t>
+      </w:r>
+      <w:r>
+        <w:rPr>
+          <w:lang w:val="en-US"/>
+        </w:rPr>
+        <w:tab/>
+        <w:t>|</w:t>
+      </w:r>
+      <w:r>
+        <w:rPr>
+          <w:lang w:val="en-US"/>
+        </w:rPr>
+        <w:tab/>
+        <w:t>|</w:t>
+      </w:r>
+      <w:r>
+        <w:rPr>
+          <w:lang w:val="en-US"/>
+        </w:rPr>
+        <w:tab/>
+        <w:t>|</w:t>
+      </w:r>
+      <w:r>
+        <w:rPr>
+          <w:lang w:val="en-US"/>
+        </w:rPr>
+        <w:tab/>
+      </w:r>
+      <w:proofErr w:type="gramStart"/>
+      <w:r>
+        <w:rPr>
+          <w:lang w:val="en-US"/>
+        </w:rPr>
+        <w:t>chart[</w:t>
+      </w:r>
+      <w:proofErr w:type="gramEnd"/>
+      <w:r>
+        <w:rPr>
+          <w:lang w:val="en-US"/>
+        </w:rPr>
+        <w:t>spam][</w:t>
+      </w:r>
+      <w:proofErr w:type="spellStart"/>
+      <w:r>
+        <w:rPr>
+          <w:lang w:val="en-US"/>
+        </w:rPr>
+        <w:t>i</w:t>
+      </w:r>
+      <w:proofErr w:type="spellEnd"/>
+      <w:r>
+        <w:rPr>
+          <w:lang w:val="en-US"/>
+        </w:rPr>
+        <w:t>][</w:t>
+      </w:r>
+      <w:proofErr w:type="spellStart"/>
+      <w:r>
+        <w:rPr>
+          <w:lang w:val="en-US"/>
+        </w:rPr>
+        <w:t>nt</w:t>
+      </w:r>
+      <w:proofErr w:type="spellEnd"/>
+      <w:r>
+        <w:rPr>
+          <w:lang w:val="en-US"/>
+        </w:rPr>
+        <w:t>] = (</w:t>
+      </w:r>
+      <w:proofErr w:type="spellStart"/>
+      <w:r>
+        <w:rPr>
+          <w:lang w:val="en-US"/>
+        </w:rPr>
+        <w:t>lexical.proba</w:t>
+      </w:r>
+      <w:proofErr w:type="spellEnd"/>
+      <w:r>
+        <w:rPr>
+          <w:lang w:val="en-US"/>
+        </w:rPr>
+        <w:t xml:space="preserve">, (span, </w:t>
+      </w:r>
+      <w:proofErr w:type="spellStart"/>
+      <w:r>
+        <w:rPr>
+          <w:lang w:val="en-US"/>
+        </w:rPr>
+        <w:t>i</w:t>
+      </w:r>
+      <w:proofErr w:type="spellEnd"/>
+      <w:r>
+        <w:rPr>
+          <w:lang w:val="en-US"/>
+        </w:rPr>
+        <w:t>))</w:t>
+      </w:r>
+    </w:p>
+    <w:p>
+      <w:pPr>
+        <w:rPr>
+          <w:lang w:val="en-US"/>
+        </w:rPr>
+      </w:pPr>
+      <w:r>
+        <w:rPr>
+          <w:lang w:val="en-US"/>
+        </w:rPr>
+        <w:t>|</w:t>
+      </w:r>
+      <w:r>
+        <w:rPr>
+          <w:lang w:val="en-US"/>
+        </w:rPr>
+        <w:tab/>
+        <w:t>|</w:t>
+      </w:r>
+      <w:r>
+        <w:rPr>
+          <w:lang w:val="en-US"/>
+        </w:rPr>
+        <w:tab/>
+        <w:t>[</w:t>
+      </w:r>
+      <w:r>
+        <w:rPr>
+          <w:lang w:val="en-US"/>
+        </w:rPr>
+        <w:tab/>
+        <w:t>Fin for</w:t>
+      </w:r>
+    </w:p>
+    <w:p>
+      <w:pPr>
+        <w:rPr>
+          <w:lang w:val="en-US"/>
+        </w:rPr>
+      </w:pPr>
+      <w:r>
+        <w:rPr>
+          <w:lang w:val="en-US"/>
+        </w:rPr>
+        <w:t>|</w:t>
+      </w:r>
+      <w:r>
+        <w:rPr>
+          <w:lang w:val="en-US"/>
+        </w:rPr>
+        <w:tab/>
+        <w:t>|</w:t>
+      </w:r>
+      <w:r>
+        <w:rPr>
+          <w:lang w:val="en-US"/>
+        </w:rPr>
+        <w:tab/>
+        <w:t>Fin for</w:t>
+      </w:r>
+    </w:p>
+    <w:p>
+      <w:pPr>
+        <w:rPr>
+          <w:lang w:val="en-US"/>
+        </w:rPr>
+      </w:pPr>
+      <w:r>
+        <w:rPr>
+          <w:lang w:val="en-US"/>
+        </w:rPr>
+        <w:t>|</w:t>
+      </w:r>
+      <w:r>
+        <w:rPr>
+          <w:lang w:val="en-US"/>
+        </w:rPr>
+        <w:tab/>
+        <w:t>Fin for</w:t>
+      </w:r>
+    </w:p>
+    <w:p>
+      <w:pPr>
+        <w:rPr>
+          <w:lang w:val="en-US"/>
+        </w:rPr>
+      </w:pPr>
+      <w:r>
+        <w:rPr>
+          <w:lang w:val="en-US"/>
+        </w:rPr>
+        <w:t>Fin ALGO</w:t>
+      </w:r>
+    </w:p>
+    <w:p>
+      <w:pPr>
+        <w:rPr>
+          <w:lang w:val="en-US"/>
+        </w:rPr>
+      </w:pPr>
+    </w:p>
+    <w:p>
+      <w:pPr>
+        <w:rPr>
+          <w:noProof/>
+          <w:lang w:val="en-US"/>
+        </w:rPr>
+      </w:pPr>
+      <w:r>
+        <w:rPr>
+          <w:noProof/>
+          <w:lang w:val="en-US"/>
+        </w:rPr>
+        <w:lastRenderedPageBreak/>
+        <w:t>ALGO CYK (</w:t>
+      </w:r>
+      <w:r>
+        <w:rPr>
+          <w:noProof/>
+          <w:color w:val="A6A6A6" w:themeColor="background1" w:themeShade="A6"/>
+          <w:lang w:val="en-US"/>
+        </w:rPr>
+        <w:t>ARGUMENTS ?</w:t>
+      </w:r>
+      <w:r>
+        <w:rPr>
+          <w:noProof/>
+          <w:lang w:val="en-US"/>
+        </w:rPr>
+        <w:t xml:space="preserve">) : </w:t>
+      </w:r>
+      <w:r>
+        <w:rPr>
+          <w:noProof/>
+          <w:color w:val="A6A6A6" w:themeColor="background1" w:themeShade="A6"/>
+          <w:lang w:val="en-US"/>
+        </w:rPr>
+        <w:t>SORTIE ?</w:t>
+      </w:r>
+    </w:p>
+    <w:p>
+      <w:pPr>
+        <w:rPr>
+          <w:noProof/>
+          <w:lang w:val="en-US"/>
+        </w:rPr>
+      </w:pPr>
+      <w:r>
+        <w:rPr>
+          <w:noProof/>
+          <w:lang w:val="en-US"/>
+        </w:rPr>
+        <w:t>|</w:t>
+      </w:r>
+      <w:r>
+        <w:rPr>
+          <w:noProof/>
+          <w:lang w:val="en-US"/>
+        </w:rPr>
+        <w:tab/>
+      </w:r>
+      <w:r>
+        <w:rPr>
+          <w:noProof/>
+          <w:lang w:val="en-US"/>
+        </w:rPr>
+        <w:t>Chart = defaultdict(lambda : defaultdict(int))</w:t>
+      </w:r>
+    </w:p>
+    <w:p>
+      <w:pPr>
+        <w:rPr>
+          <w:noProof/>
+          <w:lang w:val="en-US"/>
+        </w:rPr>
+      </w:pPr>
+      <w:r>
+        <w:rPr>
+          <w:noProof/>
+          <w:lang w:val="en-US"/>
+        </w:rPr>
+        <w:t>|</w:t>
+      </w:r>
+      <w:r>
+        <w:rPr>
+          <w:noProof/>
+          <w:lang w:val="en-US"/>
+        </w:rPr>
+        <w:tab/>
+      </w:r>
+      <w:r>
+        <w:rPr>
+          <w:noProof/>
+          <w:lang w:val="en-US"/>
+        </w:rPr>
+        <w:t>for max in range (2, len(mot) +1) :</w:t>
+      </w:r>
+    </w:p>
+    <w:p>
+      <w:pPr>
+        <w:rPr>
+          <w:noProof/>
+          <w:lang w:val="en-US"/>
+        </w:rPr>
+      </w:pPr>
+      <w:r>
+        <w:rPr>
+          <w:noProof/>
+          <w:lang w:val="en-US"/>
+        </w:rPr>
+        <w:t>|</w:t>
+      </w:r>
+      <w:r>
+        <w:rPr>
+          <w:noProof/>
+          <w:lang w:val="en-US"/>
+        </w:rPr>
+        <w:tab/>
+        <w:t>|</w:t>
+      </w:r>
+      <w:r>
+        <w:rPr>
+          <w:noProof/>
+          <w:lang w:val="en-US"/>
+        </w:rPr>
+        <w:tab/>
+      </w:r>
+      <w:r>
+        <w:rPr>
+          <w:noProof/>
+          <w:lang w:val="en-US"/>
+        </w:rPr>
+        <w:t>for min in range (max – 2, 0, -1) :</w:t>
+      </w:r>
+    </w:p>
+    <w:p>
+      <w:pPr>
+        <w:rPr>
+          <w:noProof/>
+          <w:lang w:val="en-US"/>
+        </w:rPr>
+      </w:pPr>
+      <w:r>
+        <w:rPr>
+          <w:noProof/>
+          <w:lang w:val="en-US"/>
+        </w:rPr>
+        <w:t>|</w:t>
+      </w:r>
+      <w:r>
+        <w:rPr>
+          <w:noProof/>
+          <w:lang w:val="en-US"/>
+        </w:rPr>
+        <w:tab/>
+      </w:r>
+      <w:r>
+        <w:rPr>
+          <w:noProof/>
+          <w:lang w:val="en-US"/>
+        </w:rPr>
+        <w:t>|</w:t>
+      </w:r>
+      <w:r>
+        <w:rPr>
+          <w:noProof/>
+          <w:lang w:val="en-US"/>
+        </w:rPr>
+        <w:tab/>
+      </w:r>
+      <w:r>
+        <w:rPr>
+          <w:noProof/>
+          <w:lang w:val="en-US"/>
+        </w:rPr>
+        <w:t>|</w:t>
+      </w:r>
+      <w:r>
+        <w:rPr>
+          <w:noProof/>
+          <w:lang w:val="en-US"/>
+        </w:rPr>
+        <w:tab/>
+      </w:r>
+      <w:r>
+        <w:rPr>
+          <w:noProof/>
+          <w:lang w:val="en-US"/>
+        </w:rPr>
+        <w:t>for nt in nonTerminals :</w:t>
+      </w:r>
+    </w:p>
+    <w:p>
+      <w:pPr>
+        <w:rPr>
+          <w:noProof/>
+          <w:lang w:val="en-US"/>
+        </w:rPr>
+      </w:pPr>
+      <w:r>
+        <w:rPr>
+          <w:noProof/>
+          <w:lang w:val="en-US"/>
+        </w:rPr>
+        <w:t>|</w:t>
+      </w:r>
+      <w:r>
+        <w:rPr>
+          <w:noProof/>
+          <w:lang w:val="en-US"/>
+        </w:rPr>
+        <w:tab/>
+      </w:r>
+      <w:r>
+        <w:rPr>
+          <w:noProof/>
+          <w:lang w:val="en-US"/>
+        </w:rPr>
+        <w:t>|</w:t>
+      </w:r>
+      <w:r>
+        <w:rPr>
+          <w:noProof/>
+          <w:lang w:val="en-US"/>
+        </w:rPr>
+        <w:tab/>
+      </w:r>
+      <w:r>
+        <w:rPr>
+          <w:noProof/>
+          <w:lang w:val="en-US"/>
+        </w:rPr>
+        <w:t>|</w:t>
+      </w:r>
+      <w:r>
+        <w:rPr>
+          <w:noProof/>
+          <w:lang w:val="en-US"/>
+        </w:rPr>
+        <w:tab/>
+      </w:r>
+      <w:r>
+        <w:rPr>
+          <w:noProof/>
+          <w:lang w:val="en-US"/>
+        </w:rPr>
+        <w:t>|</w:t>
+      </w:r>
+      <w:r>
+        <w:rPr>
+          <w:noProof/>
+          <w:lang w:val="en-US"/>
+        </w:rPr>
+        <w:tab/>
+      </w:r>
+      <w:r>
+        <w:rPr>
+          <w:noProof/>
+          <w:lang w:val="en-US"/>
+        </w:rPr>
+        <w:t>best = 0</w:t>
+      </w:r>
+    </w:p>
+    <w:p>
+      <w:pPr>
+        <w:rPr>
+          <w:noProof/>
+          <w:lang w:val="en-US"/>
+        </w:rPr>
+      </w:pPr>
+      <w:r>
+        <w:rPr>
+          <w:noProof/>
+          <w:lang w:val="en-US"/>
+        </w:rPr>
+        <w:t>|</w:t>
+      </w:r>
+      <w:r>
+        <w:rPr>
+          <w:noProof/>
+          <w:lang w:val="en-US"/>
+        </w:rPr>
+        <w:tab/>
+      </w:r>
+      <w:r>
+        <w:rPr>
+          <w:noProof/>
+          <w:lang w:val="en-US"/>
+        </w:rPr>
+        <w:t>|</w:t>
+      </w:r>
+      <w:r>
+        <w:rPr>
+          <w:noProof/>
+          <w:lang w:val="en-US"/>
+        </w:rPr>
+        <w:tab/>
+      </w:r>
+      <w:r>
+        <w:rPr>
+          <w:noProof/>
+          <w:lang w:val="en-US"/>
+        </w:rPr>
+        <w:t>|</w:t>
+      </w:r>
+      <w:r>
+        <w:rPr>
+          <w:noProof/>
+          <w:lang w:val="en-US"/>
+        </w:rPr>
+        <w:tab/>
+      </w:r>
+      <w:r>
+        <w:rPr>
+          <w:noProof/>
+          <w:lang w:val="en-US"/>
+        </w:rPr>
+        <w:t>|</w:t>
+      </w:r>
+      <w:r>
+        <w:rPr>
+          <w:noProof/>
+          <w:lang w:val="en-US"/>
+        </w:rPr>
+        <w:tab/>
+      </w:r>
+      <w:r>
+        <w:rPr>
+          <w:noProof/>
+          <w:lang w:val="en-US"/>
+        </w:rPr>
+        <w:t>for binaire in prod-binaire-nonTerminals :</w:t>
+      </w:r>
+    </w:p>
+    <w:p>
+      <w:pPr>
+        <w:rPr>
+          <w:noProof/>
+          <w:lang w:val="en-US"/>
+        </w:rPr>
+      </w:pPr>
+      <w:r>
+        <w:rPr>
+          <w:noProof/>
+          <w:lang w:val="en-US"/>
+        </w:rPr>
+        <w:t>|</w:t>
+      </w:r>
+      <w:r>
+        <w:rPr>
+          <w:noProof/>
+          <w:lang w:val="en-US"/>
+        </w:rPr>
+        <w:tab/>
+      </w:r>
+      <w:r>
+        <w:rPr>
+          <w:noProof/>
+          <w:lang w:val="en-US"/>
+        </w:rPr>
+        <w:t>|</w:t>
+      </w:r>
+      <w:r>
+        <w:rPr>
+          <w:noProof/>
+          <w:lang w:val="en-US"/>
+        </w:rPr>
+        <w:tab/>
+      </w:r>
+      <w:r>
+        <w:rPr>
+          <w:noProof/>
+          <w:lang w:val="en-US"/>
+        </w:rPr>
+        <w:t>|</w:t>
+      </w:r>
+      <w:r>
+        <w:rPr>
+          <w:noProof/>
+          <w:lang w:val="en-US"/>
+        </w:rPr>
+        <w:tab/>
+      </w:r>
+      <w:r>
+        <w:rPr>
+          <w:noProof/>
+          <w:lang w:val="en-US"/>
+        </w:rPr>
+        <w:t>|</w:t>
+      </w:r>
+      <w:r>
+        <w:rPr>
+          <w:noProof/>
+          <w:lang w:val="en-US"/>
+        </w:rPr>
+        <w:tab/>
+      </w:r>
+      <w:r>
+        <w:rPr>
+          <w:noProof/>
+          <w:lang w:val="en-US"/>
+        </w:rPr>
+        <w:t>|</w:t>
+      </w:r>
+      <w:r>
+        <w:rPr>
+          <w:noProof/>
+          <w:lang w:val="en-US"/>
+        </w:rPr>
+        <w:tab/>
+      </w:r>
+      <w:r>
+        <w:rPr>
+          <w:noProof/>
+          <w:lang w:val="en-US"/>
+        </w:rPr>
+        <w:t>for mid in range (min + 1, max -1) :</w:t>
+      </w:r>
+    </w:p>
+    <w:p>
+      <w:pPr>
+        <w:rPr>
+          <w:noProof/>
+          <w:lang w:val="en-US"/>
+        </w:rPr>
+      </w:pPr>
+      <w:r>
+        <w:rPr>
+          <w:noProof/>
+          <w:lang w:val="en-US"/>
+        </w:rPr>
+        <w:t>|</w:t>
+      </w:r>
+      <w:r>
+        <w:rPr>
+          <w:noProof/>
+          <w:lang w:val="en-US"/>
+        </w:rPr>
+        <w:tab/>
+      </w:r>
+      <w:r>
+        <w:rPr>
+          <w:noProof/>
+          <w:lang w:val="en-US"/>
+        </w:rPr>
+        <w:t>|</w:t>
+      </w:r>
+      <w:r>
+        <w:rPr>
+          <w:noProof/>
+          <w:lang w:val="en-US"/>
+        </w:rPr>
+        <w:tab/>
+      </w:r>
+      <w:r>
+        <w:rPr>
+          <w:noProof/>
+          <w:lang w:val="en-US"/>
+        </w:rPr>
+        <w:t>|</w:t>
+      </w:r>
+      <w:r>
+        <w:rPr>
+          <w:noProof/>
+          <w:lang w:val="en-US"/>
+        </w:rPr>
+        <w:tab/>
+      </w:r>
+      <w:r>
+        <w:rPr>
+          <w:noProof/>
+          <w:lang w:val="en-US"/>
+        </w:rPr>
+        <w:t>|</w:t>
+      </w:r>
+      <w:r>
+        <w:rPr>
+          <w:noProof/>
+          <w:lang w:val="en-US"/>
+        </w:rPr>
+        <w:tab/>
+      </w:r>
+      <w:r>
+        <w:rPr>
+          <w:noProof/>
+          <w:lang w:val="en-US"/>
+        </w:rPr>
+        <w:t>|</w:t>
+      </w:r>
+      <w:r>
+        <w:rPr>
+          <w:noProof/>
+          <w:lang w:val="en-US"/>
+        </w:rPr>
+        <w:tab/>
+      </w:r>
+      <w:r>
+        <w:rPr>
+          <w:noProof/>
+          <w:lang w:val="en-US"/>
+        </w:rPr>
+        <w:t>|</w:t>
+      </w:r>
+      <w:r>
+        <w:rPr>
+          <w:noProof/>
+          <w:lang w:val="en-US"/>
+        </w:rPr>
+        <w:tab/>
+      </w:r>
+      <w:r>
+        <w:rPr>
+          <w:noProof/>
+          <w:lang w:val="en-US"/>
+        </w:rPr>
+        <w:t>t1 = chart[min][mid][nt]</w:t>
+      </w:r>
+    </w:p>
+    <w:p>
+      <w:pPr>
+        <w:rPr>
+          <w:noProof/>
+          <w:lang w:val="en-US"/>
+        </w:rPr>
+      </w:pPr>
+      <w:r>
+        <w:rPr>
+          <w:noProof/>
+          <w:lang w:val="en-US"/>
+        </w:rPr>
+        <w:t>|</w:t>
+      </w:r>
+      <w:r>
+        <w:rPr>
+          <w:noProof/>
+          <w:lang w:val="en-US"/>
+        </w:rPr>
+        <w:tab/>
+      </w:r>
+      <w:r>
+        <w:rPr>
+          <w:noProof/>
+          <w:lang w:val="en-US"/>
+        </w:rPr>
+        <w:t>|</w:t>
+      </w:r>
+      <w:r>
+        <w:rPr>
+          <w:noProof/>
+          <w:lang w:val="en-US"/>
+        </w:rPr>
+        <w:tab/>
+      </w:r>
+      <w:r>
+        <w:rPr>
+          <w:noProof/>
+          <w:lang w:val="en-US"/>
+        </w:rPr>
+        <w:t>|</w:t>
+      </w:r>
+      <w:r>
+        <w:rPr>
+          <w:noProof/>
+          <w:lang w:val="en-US"/>
+        </w:rPr>
+        <w:tab/>
+      </w:r>
+      <w:r>
+        <w:rPr>
+          <w:noProof/>
+          <w:lang w:val="en-US"/>
+        </w:rPr>
+        <w:t>|</w:t>
+      </w:r>
+      <w:r>
+        <w:rPr>
+          <w:noProof/>
+          <w:lang w:val="en-US"/>
+        </w:rPr>
+        <w:tab/>
+      </w:r>
+      <w:r>
+        <w:rPr>
+          <w:noProof/>
+          <w:lang w:val="en-US"/>
+        </w:rPr>
+        <w:t>|</w:t>
+      </w:r>
+      <w:r>
+        <w:rPr>
+          <w:noProof/>
+          <w:lang w:val="en-US"/>
+        </w:rPr>
+        <w:tab/>
+      </w:r>
+      <w:r>
+        <w:rPr>
+          <w:noProof/>
+          <w:lang w:val="en-US"/>
+        </w:rPr>
+        <w:t>|</w:t>
+      </w:r>
+      <w:r>
+        <w:rPr>
+          <w:noProof/>
+          <w:lang w:val="en-US"/>
+        </w:rPr>
+        <w:tab/>
+      </w:r>
+      <w:r>
+        <w:rPr>
+          <w:noProof/>
+          <w:lang w:val="en-US"/>
+        </w:rPr>
+        <w:t>t2 = chart[min][max][nt]</w:t>
+      </w:r>
+    </w:p>
+    <w:p>
+      <w:pPr>
+        <w:rPr>
+          <w:noProof/>
+        </w:rPr>
+      </w:pPr>
+      <w:r>
+        <w:rPr>
+          <w:noProof/>
+          <w:lang w:val="en-US"/>
+        </w:rPr>
+        <w:t>|</w:t>
+      </w:r>
+      <w:r>
+        <w:rPr>
+          <w:noProof/>
+          <w:lang w:val="en-US"/>
+        </w:rPr>
+        <w:tab/>
+      </w:r>
+      <w:r>
+        <w:rPr>
+          <w:noProof/>
+          <w:lang w:val="en-US"/>
+        </w:rPr>
+        <w:t>|</w:t>
+      </w:r>
+      <w:r>
+        <w:rPr>
+          <w:noProof/>
+          <w:lang w:val="en-US"/>
+        </w:rPr>
+        <w:tab/>
+      </w:r>
+      <w:r>
+        <w:rPr>
+          <w:noProof/>
+          <w:lang w:val="en-US"/>
+        </w:rPr>
+        <w:t>|</w:t>
+      </w:r>
+      <w:r>
+        <w:rPr>
+          <w:noProof/>
+          <w:lang w:val="en-US"/>
+        </w:rPr>
+        <w:tab/>
+      </w:r>
+      <w:r>
+        <w:rPr>
+          <w:noProof/>
+        </w:rPr>
+        <w:t>|</w:t>
+      </w:r>
+      <w:r>
+        <w:rPr>
+          <w:noProof/>
+        </w:rPr>
+        <w:tab/>
+      </w:r>
+      <w:r>
+        <w:rPr>
+          <w:noProof/>
+        </w:rPr>
+        <w:t>|</w:t>
+      </w:r>
+      <w:r>
+        <w:rPr>
+          <w:noProof/>
+        </w:rPr>
+        <w:tab/>
+      </w:r>
+      <w:r>
+        <w:rPr>
+          <w:noProof/>
+        </w:rPr>
+        <w:t>|</w:t>
+      </w:r>
+      <w:r>
+        <w:rPr>
+          <w:noProof/>
+        </w:rPr>
+        <w:tab/>
+      </w:r>
+      <w:r>
+        <w:rPr>
+          <w:noProof/>
+        </w:rPr>
+        <w:t>candidat = t1 * t2 * binaire.proba</w:t>
+      </w:r>
+    </w:p>
+    <w:p>
+      <w:pPr>
+        <w:rPr>
+          <w:noProof/>
+          <w:lang w:val="en-US"/>
+        </w:rPr>
+      </w:pPr>
+      <w:r>
+        <w:rPr>
+          <w:noProof/>
+        </w:rPr>
+        <w:t>|</w:t>
+      </w:r>
+      <w:r>
+        <w:rPr>
+          <w:noProof/>
+        </w:rPr>
+        <w:tab/>
+      </w:r>
+      <w:r>
+        <w:rPr>
+          <w:noProof/>
+          <w:lang w:val="en-US"/>
+        </w:rPr>
+        <w:t>|</w:t>
+      </w:r>
+      <w:r>
+        <w:rPr>
+          <w:noProof/>
+          <w:lang w:val="en-US"/>
+        </w:rPr>
+        <w:tab/>
+      </w:r>
+      <w:r>
+        <w:rPr>
+          <w:noProof/>
+          <w:lang w:val="en-US"/>
+        </w:rPr>
+        <w:t>|</w:t>
+      </w:r>
+      <w:r>
+        <w:rPr>
+          <w:noProof/>
+          <w:lang w:val="en-US"/>
+        </w:rPr>
+        <w:tab/>
+      </w:r>
+      <w:r>
+        <w:rPr>
+          <w:noProof/>
+          <w:lang w:val="en-US"/>
+        </w:rPr>
+        <w:t>|</w:t>
+      </w:r>
+      <w:r>
+        <w:rPr>
+          <w:noProof/>
+          <w:lang w:val="en-US"/>
+        </w:rPr>
+        <w:tab/>
+      </w:r>
+      <w:r>
+        <w:rPr>
+          <w:noProof/>
+          <w:lang w:val="en-US"/>
+        </w:rPr>
+        <w:t>|</w:t>
+      </w:r>
+      <w:r>
+        <w:rPr>
+          <w:noProof/>
+          <w:lang w:val="en-US"/>
+        </w:rPr>
+        <w:tab/>
+      </w:r>
+      <w:r>
+        <w:rPr>
+          <w:noProof/>
+          <w:lang w:val="en-US"/>
+        </w:rPr>
+        <w:t>|</w:t>
+      </w:r>
+      <w:r>
+        <w:rPr>
+          <w:noProof/>
+          <w:lang w:val="en-US"/>
+        </w:rPr>
+        <w:tab/>
+      </w:r>
+      <w:r>
+        <w:rPr>
+          <w:noProof/>
+          <w:lang w:val="en-US"/>
+        </w:rPr>
+        <w:t>if candidat &gt; best :</w:t>
+      </w:r>
+    </w:p>
+    <w:p>
+      <w:pPr>
+        <w:rPr>
+          <w:noProof/>
+          <w:lang w:val="en-US"/>
+        </w:rPr>
+      </w:pPr>
+      <w:r>
+        <w:rPr>
+          <w:noProof/>
+          <w:lang w:val="en-US"/>
+        </w:rPr>
+        <w:t>|</w:t>
+      </w:r>
+      <w:r>
+        <w:rPr>
+          <w:noProof/>
+          <w:lang w:val="en-US"/>
+        </w:rPr>
+        <w:tab/>
+      </w:r>
+      <w:r>
+        <w:rPr>
+          <w:noProof/>
+          <w:lang w:val="en-US"/>
+        </w:rPr>
+        <w:t>|</w:t>
+      </w:r>
+      <w:r>
+        <w:rPr>
+          <w:noProof/>
+          <w:lang w:val="en-US"/>
+        </w:rPr>
+        <w:tab/>
+      </w:r>
+      <w:r>
+        <w:rPr>
+          <w:noProof/>
+          <w:lang w:val="en-US"/>
+        </w:rPr>
+        <w:t>|</w:t>
+      </w:r>
+      <w:r>
+        <w:rPr>
+          <w:noProof/>
+          <w:lang w:val="en-US"/>
+        </w:rPr>
+        <w:tab/>
+      </w:r>
+      <w:r>
+        <w:rPr>
+          <w:noProof/>
+          <w:lang w:val="en-US"/>
+        </w:rPr>
+        <w:t>|</w:t>
+      </w:r>
+      <w:r>
+        <w:rPr>
+          <w:noProof/>
+          <w:lang w:val="en-US"/>
+        </w:rPr>
+        <w:tab/>
+      </w:r>
+      <w:r>
+        <w:rPr>
+          <w:noProof/>
+          <w:lang w:val="en-US"/>
+        </w:rPr>
+        <w:t>|</w:t>
+      </w:r>
+      <w:r>
+        <w:rPr>
+          <w:noProof/>
+          <w:lang w:val="en-US"/>
+        </w:rPr>
+        <w:tab/>
+      </w:r>
+      <w:r>
+        <w:rPr>
+          <w:noProof/>
+          <w:lang w:val="en-US"/>
+        </w:rPr>
+        <w:t>|</w:t>
+      </w:r>
+      <w:r>
+        <w:rPr>
+          <w:noProof/>
+          <w:lang w:val="en-US"/>
+        </w:rPr>
+        <w:tab/>
+      </w:r>
+      <w:r>
+        <w:rPr>
+          <w:noProof/>
+          <w:lang w:val="en-US"/>
+        </w:rPr>
+        <w:t>|</w:t>
+      </w:r>
+      <w:r>
+        <w:rPr>
+          <w:noProof/>
+          <w:lang w:val="en-US"/>
+        </w:rPr>
+        <w:tab/>
+      </w:r>
+      <w:r>
+        <w:rPr>
+          <w:noProof/>
+          <w:lang w:val="en-US"/>
+        </w:rPr>
+        <w:t>best = (candidat, (t1.ind,t2.ind))</w:t>
+      </w:r>
+    </w:p>
+    <w:p>
+      <w:pPr>
+        <w:rPr>
+          <w:noProof/>
+          <w:lang w:val="en-US"/>
+        </w:rPr>
+      </w:pPr>
+      <w:r>
+        <w:rPr>
+          <w:noProof/>
+          <w:lang w:val="en-US"/>
+        </w:rPr>
+        <w:t>|</w:t>
+      </w:r>
+      <w:r>
+        <w:rPr>
+          <w:noProof/>
+          <w:lang w:val="en-US"/>
+        </w:rPr>
+        <w:tab/>
+      </w:r>
+      <w:r>
+        <w:rPr>
+          <w:noProof/>
+          <w:lang w:val="en-US"/>
+        </w:rPr>
+        <w:t>|</w:t>
+      </w:r>
+      <w:r>
+        <w:rPr>
+          <w:noProof/>
+          <w:lang w:val="en-US"/>
+        </w:rPr>
+        <w:tab/>
+      </w:r>
+      <w:r>
+        <w:rPr>
+          <w:noProof/>
+          <w:lang w:val="en-US"/>
+        </w:rPr>
+        <w:t>|</w:t>
+      </w:r>
+      <w:r>
+        <w:rPr>
+          <w:noProof/>
+          <w:lang w:val="en-US"/>
+        </w:rPr>
+        <w:tab/>
+      </w:r>
+      <w:r>
+        <w:rPr>
+          <w:noProof/>
+          <w:lang w:val="en-US"/>
+        </w:rPr>
+        <w:t>|</w:t>
+      </w:r>
+      <w:r>
+        <w:rPr>
+          <w:noProof/>
+          <w:lang w:val="en-US"/>
+        </w:rPr>
+        <w:tab/>
+      </w:r>
+      <w:r>
+        <w:rPr>
+          <w:noProof/>
+          <w:lang w:val="en-US"/>
+        </w:rPr>
+        <w:t>|</w:t>
+      </w:r>
+      <w:r>
+        <w:rPr>
+          <w:noProof/>
+          <w:lang w:val="en-US"/>
+        </w:rPr>
+        <w:tab/>
+      </w:r>
+      <w:r>
+        <w:rPr>
+          <w:noProof/>
+          <w:lang w:val="en-US"/>
+        </w:rPr>
+        <w:t>|</w:t>
+      </w:r>
+      <w:r>
+        <w:rPr>
+          <w:noProof/>
+          <w:lang w:val="en-US"/>
+        </w:rPr>
+        <w:tab/>
+      </w:r>
+      <w:r>
+        <w:rPr>
+          <w:noProof/>
+          <w:lang w:val="en-US"/>
+        </w:rPr>
+        <w:t>Fin if</w:t>
+      </w:r>
+    </w:p>
+    <w:p>
+      <w:pPr>
+        <w:rPr>
+          <w:noProof/>
+        </w:rPr>
+      </w:pPr>
+      <w:r>
+        <w:rPr>
+          <w:noProof/>
+        </w:rPr>
+        <w:t>|</w:t>
+      </w:r>
+      <w:r>
+        <w:rPr>
+          <w:noProof/>
+        </w:rPr>
+        <w:tab/>
+      </w:r>
+      <w:r>
+        <w:rPr>
+          <w:noProof/>
+        </w:rPr>
+        <w:t>|</w:t>
+      </w:r>
+      <w:r>
+        <w:rPr>
+          <w:noProof/>
+        </w:rPr>
+        <w:tab/>
+      </w:r>
+      <w:r>
+        <w:rPr>
+          <w:noProof/>
+        </w:rPr>
+        <w:t>|</w:t>
+      </w:r>
+      <w:r>
+        <w:rPr>
+          <w:noProof/>
+        </w:rPr>
+        <w:tab/>
+      </w:r>
+      <w:r>
+        <w:rPr>
+          <w:noProof/>
+        </w:rPr>
+        <w:t>|</w:t>
+      </w:r>
+      <w:r>
+        <w:rPr>
+          <w:noProof/>
+        </w:rPr>
+        <w:tab/>
+      </w:r>
+      <w:r>
+        <w:rPr>
+          <w:noProof/>
+        </w:rPr>
+        <w:t>|</w:t>
+      </w:r>
+      <w:r>
+        <w:rPr>
+          <w:noProof/>
+        </w:rPr>
+        <w:tab/>
+        <w:t>Fin for</w:t>
+      </w:r>
+    </w:p>
+    <w:p>
+      <w:pPr>
+        <w:rPr>
+          <w:noProof/>
+        </w:rPr>
+      </w:pPr>
+      <w:r>
+        <w:rPr>
+          <w:noProof/>
+        </w:rPr>
+        <w:t>|</w:t>
+      </w:r>
+      <w:r>
+        <w:rPr>
+          <w:noProof/>
+        </w:rPr>
+        <w:tab/>
+      </w:r>
+      <w:r>
+        <w:rPr>
+          <w:noProof/>
+        </w:rPr>
+        <w:t>|</w:t>
+      </w:r>
+      <w:r>
+        <w:rPr>
+          <w:noProof/>
+        </w:rPr>
+        <w:tab/>
+      </w:r>
+      <w:r>
+        <w:rPr>
+          <w:noProof/>
+        </w:rPr>
+        <w:t>|</w:t>
+      </w:r>
+      <w:r>
+        <w:rPr>
+          <w:noProof/>
+        </w:rPr>
+        <w:tab/>
+      </w:r>
+      <w:r>
+        <w:rPr>
+          <w:noProof/>
+        </w:rPr>
+        <w:t>|</w:t>
+      </w:r>
+      <w:r>
+        <w:rPr>
+          <w:noProof/>
+        </w:rPr>
+        <w:tab/>
+      </w:r>
+      <w:r>
+        <w:rPr>
+          <w:noProof/>
+        </w:rPr>
+        <w:t>|</w:t>
+      </w:r>
+      <w:r>
+        <w:rPr>
+          <w:noProof/>
+        </w:rPr>
+        <w:tab/>
+      </w:r>
+      <w:r>
+        <w:rPr>
+          <w:noProof/>
+        </w:rPr>
+        <w:t>C</w:t>
+      </w:r>
+      <w:r>
+        <w:rPr>
+          <w:noProof/>
+        </w:rPr>
+        <w:t>hart[min][max][nt] = best</w:t>
+      </w:r>
+    </w:p>
+    <w:p>
+      <w:pPr>
+        <w:rPr>
+          <w:noProof/>
+        </w:rPr>
+      </w:pPr>
+      <w:r>
+        <w:rPr>
+          <w:noProof/>
+        </w:rPr>
+        <w:t>|</w:t>
+      </w:r>
+      <w:r>
+        <w:rPr>
+          <w:noProof/>
+        </w:rPr>
+        <w:tab/>
+        <w:t>|</w:t>
+      </w:r>
+      <w:r>
+        <w:rPr>
+          <w:noProof/>
+        </w:rPr>
+        <w:tab/>
+        <w:t>|</w:t>
+      </w:r>
+      <w:r>
+        <w:rPr>
+          <w:noProof/>
+        </w:rPr>
+        <w:tab/>
+      </w:r>
+      <w:r>
+        <w:rPr>
+          <w:noProof/>
+        </w:rPr>
+        <w:t>|</w:t>
+      </w:r>
+      <w:r>
+        <w:rPr>
+          <w:noProof/>
+        </w:rPr>
+        <w:tab/>
+        <w:t>Fin for</w:t>
+      </w:r>
+    </w:p>
+    <w:p>
+      <w:pPr>
+        <w:rPr>
+          <w:noProof/>
+        </w:rPr>
+      </w:pPr>
+      <w:r>
+        <w:rPr>
+          <w:noProof/>
+        </w:rPr>
+        <w:t>|</w:t>
+      </w:r>
+      <w:r>
+        <w:rPr>
+          <w:noProof/>
+        </w:rPr>
+        <w:tab/>
+        <w:t>|</w:t>
+      </w:r>
+      <w:r>
+        <w:rPr>
+          <w:noProof/>
+        </w:rPr>
+        <w:tab/>
+        <w:t>|</w:t>
+      </w:r>
+      <w:r>
+        <w:rPr>
+          <w:noProof/>
+        </w:rPr>
+        <w:tab/>
+        <w:t>Fin for</w:t>
+      </w:r>
+    </w:p>
+    <w:p>
+      <w:pPr>
+        <w:rPr>
+          <w:noProof/>
+          <w:lang w:val="en-US"/>
+        </w:rPr>
+      </w:pPr>
+      <w:r>
+        <w:rPr>
+          <w:noProof/>
+        </w:rPr>
+        <w:t>|</w:t>
+      </w:r>
+      <w:r>
+        <w:rPr>
+          <w:noProof/>
+        </w:rPr>
+        <w:tab/>
+      </w:r>
+      <w:r>
+        <w:rPr>
+          <w:noProof/>
+          <w:lang w:val="en-US"/>
+        </w:rPr>
+        <w:t>|</w:t>
+      </w:r>
+      <w:r>
+        <w:rPr>
+          <w:noProof/>
+          <w:lang w:val="en-US"/>
+        </w:rPr>
+        <w:tab/>
+        <w:t>Fin for</w:t>
+      </w:r>
+    </w:p>
+    <w:p>
+      <w:pPr>
+        <w:rPr>
+          <w:noProof/>
+          <w:lang w:val="en-US"/>
+        </w:rPr>
+      </w:pPr>
+      <w:r>
+        <w:rPr>
+          <w:noProof/>
+          <w:lang w:val="en-US"/>
+        </w:rPr>
+        <w:t>|</w:t>
+      </w:r>
+      <w:r>
+        <w:rPr>
+          <w:noProof/>
+          <w:lang w:val="en-US"/>
+        </w:rPr>
+        <w:tab/>
+      </w:r>
+      <w:r>
+        <w:rPr>
+          <w:noProof/>
+          <w:lang w:val="en-US"/>
+        </w:rPr>
+        <w:t>Fin for</w:t>
+      </w:r>
+    </w:p>
+    <w:p>
+      <w:pPr>
+        <w:rPr>
+          <w:noProof/>
+        </w:rPr>
+      </w:pPr>
+      <w:r>
+        <w:rPr>
+          <w:noProof/>
+        </w:rPr>
+        <w:t>Fin ALGO</w:t>
+      </w:r>
     </w:p>
     <w:sectPr>
       <w:pgSz w:w="11906" w:h="16838"/>

</xml_diff>